<commit_message>
Task 2 - Fix comments
</commit_message>
<xml_diff>
--- a/task2/Report_task2_PogrebnoyDA_ J132c.docx
+++ b/task2/Report_task2_PogrebnoyDA_ J132c.docx
@@ -426,17 +426,7 @@
             <w:szCs w:val="28"/>
             <w:lang w:val="en-US"/>
           </w:rPr>
-          <w:t xml:space="preserve">2. Estimation of </w:t>
-        </w:r>
-        <w:r>
-          <w:rPr>
-            <w:rStyle w:val="a3"/>
-            <w:rFonts w:ascii="Times New Roman" w:hAnsi="Times New Roman" w:cs="Times New Roman"/>
-            <w:sz w:val="28"/>
-            <w:szCs w:val="28"/>
-            <w:lang w:val="en-US"/>
-          </w:rPr>
-          <w:t>multivariate mathematical expectation and variance.</w:t>
+          <w:t>2. Estimation of multivariate mathematical expectation and variance.</w:t>
         </w:r>
       </w:hyperlink>
     </w:p>
@@ -455,37 +445,7 @@
             <w:szCs w:val="28"/>
             <w:lang w:val="en-US"/>
           </w:rPr>
-          <w:t>3. Non-parametric estimation of cond</w:t>
-        </w:r>
-        <w:r>
-          <w:rPr>
-            <w:rStyle w:val="a3"/>
-            <w:rFonts w:ascii="Times New Roman" w:hAnsi="Times New Roman" w:cs="Times New Roman"/>
-            <w:sz w:val="28"/>
-            <w:szCs w:val="28"/>
-            <w:lang w:val="en-US"/>
-          </w:rPr>
-          <w:t>itional distributions, mathematical expectations a</w:t>
-        </w:r>
-        <w:r>
-          <w:rPr>
-            <w:rStyle w:val="a3"/>
-            <w:rFonts w:ascii="Times New Roman" w:hAnsi="Times New Roman" w:cs="Times New Roman"/>
-            <w:sz w:val="28"/>
-            <w:szCs w:val="28"/>
-            <w:lang w:val="en-US"/>
-          </w:rPr>
-          <w:t>n</w:t>
-        </w:r>
-        <w:r>
-          <w:rPr>
-            <w:rStyle w:val="a3"/>
-            <w:rFonts w:ascii="Times New Roman" w:hAnsi="Times New Roman" w:cs="Times New Roman"/>
-            <w:sz w:val="28"/>
-            <w:szCs w:val="28"/>
-            <w:lang w:val="en-US"/>
-          </w:rPr>
-          <w:t>d variances. </w:t>
+          <w:t>3. Non-parametric estimation of conditional distributions, mathematical expectations and variances. </w:t>
         </w:r>
       </w:hyperlink>
     </w:p>
@@ -565,17 +525,7 @@
             <w:szCs w:val="28"/>
             <w:lang w:val="en-US"/>
           </w:rPr>
-          <w:t>,multic</w:t>
-        </w:r>
-        <w:r>
-          <w:rPr>
-            <w:rStyle w:val="a3"/>
-            <w:rFonts w:ascii="Times New Roman" w:hAnsi="Times New Roman" w:cs="Times New Roman"/>
-            <w:sz w:val="28"/>
-            <w:szCs w:val="28"/>
-            <w:lang w:val="en-US"/>
-          </w:rPr>
-          <w:t>ollinearity</w:t>
+          <w:t>,multicollinearity</w:t>
         </w:r>
         <w:proofErr w:type="spellEnd"/>
         <w:proofErr w:type="gramEnd"/>
@@ -660,6 +610,7 @@
           <w:bCs/>
           <w:sz w:val="28"/>
           <w:szCs w:val="28"/>
+          <w:lang w:val="en-US"/>
         </w:rPr>
       </w:pPr>
       <w:r>
@@ -717,6 +668,7 @@
           <w:bCs/>
           <w:sz w:val="28"/>
           <w:szCs w:val="28"/>
+          <w:lang w:val="en-US"/>
         </w:rPr>
         <w:br w:type="page"/>
       </w:r>
@@ -751,16 +703,7 @@
           <w:szCs w:val="28"/>
           <w:lang w:val="en-US"/>
         </w:rPr>
-        <w:t xml:space="preserve">We used a dataset that presents retail scan data and Hass avocado prices from 2015 to 2017. </w:t>
-      </w:r>
-      <w:r>
-        <w:rPr>
-          <w:rFonts w:ascii="Times New Roman" w:hAnsi="Times New Roman" w:cs="Times New Roman"/>
-          <w:sz w:val="28"/>
-          <w:szCs w:val="28"/>
-          <w:lang w:val="en-US"/>
-        </w:rPr>
-        <w:t>For the second laboratory work, we selected the following variables.</w:t>
+        <w:t>We used a dataset that presents retail scan data and Hass avocado prices from 2015 to 2017. For the second laboratory work, we selected the following variables.</w:t>
       </w:r>
     </w:p>
     <w:tbl>
@@ -2284,6 +2227,19 @@
           <w:lang w:val="en-US"/>
         </w:rPr>
       </w:pPr>
+    </w:p>
+    <w:p>
+      <w:pPr>
+        <w:jc w:val="both"/>
+        <w:rPr>
+          <w:rFonts w:ascii="Times New Roman" w:hAnsi="Times New Roman" w:cs="Times New Roman"/>
+          <w:bCs/>
+          <w:sz w:val="28"/>
+          <w:szCs w:val="28"/>
+          <w:lang w:val="en-US"/>
+        </w:rPr>
+      </w:pPr>
+      <w:bookmarkStart w:id="2" w:name="_GoBack"/>
       <w:r>
         <w:rPr>
           <w:bCs/>
@@ -2295,9 +2251,9 @@
         <w:lastRenderedPageBreak/>
         <w:drawing>
           <wp:inline distT="0" distB="0" distL="0" distR="0">
-            <wp:extent cx="5940425" cy="5880971"/>
+            <wp:extent cx="6031262" cy="6026716"/>
             <wp:effectExtent l="0" t="0" r="0" b="0"/>
-            <wp:docPr id="3" name="Рисунок 3" descr="C:\Users\pogre\AppData\Local\Microsoft\Windows\INetCache\Content.MSO\5AEDB07C.tmp"/>
+            <wp:docPr id="2" name="Рисунок 2" descr="C:\Users\pogre\AppData\Local\Microsoft\Windows\INetCache\Content.MSO\D7B41A7E.tmp"/>
             <wp:cNvGraphicFramePr>
               <a:graphicFrameLocks xmlns:a="http://schemas.openxmlformats.org/drawingml/2006/main" noChangeAspect="1"/>
             </wp:cNvGraphicFramePr>
@@ -2305,13 +2261,13 @@
               <a:graphicData uri="http://schemas.openxmlformats.org/drawingml/2006/picture">
                 <pic:pic xmlns:pic="http://schemas.openxmlformats.org/drawingml/2006/picture">
                   <pic:nvPicPr>
-                    <pic:cNvPr id="0" name="Picture 11" descr="C:\Users\pogre\AppData\Local\Microsoft\Windows\INetCache\Content.MSO\5AEDB07C.tmp"/>
+                    <pic:cNvPr id="0" name="Picture 1" descr="C:\Users\pogre\AppData\Local\Microsoft\Windows\INetCache\Content.MSO\D7B41A7E.tmp"/>
                     <pic:cNvPicPr>
                       <a:picLocks noChangeAspect="1" noChangeArrowheads="1"/>
                     </pic:cNvPicPr>
                   </pic:nvPicPr>
                   <pic:blipFill>
-                    <a:blip r:embed="rId6">
+                    <a:blip r:embed="rId6" cstate="print">
                       <a:extLst>
                         <a:ext uri="{28A0092B-C50C-407E-A947-70E740481C1C}">
                           <a14:useLocalDpi xmlns:a14="http://schemas.microsoft.com/office/drawing/2010/main" val="0"/>
@@ -2326,7 +2282,7 @@
                   <pic:spPr bwMode="auto">
                     <a:xfrm>
                       <a:off x="0" y="0"/>
-                      <a:ext cx="5940425" cy="5880971"/>
+                      <a:ext cx="6038605" cy="6034054"/>
                     </a:xfrm>
                     <a:prstGeom prst="rect">
                       <a:avLst/>
@@ -2342,6 +2298,19 @@
           </wp:inline>
         </w:drawing>
       </w:r>
+      <w:bookmarkEnd w:id="2"/>
+    </w:p>
+    <w:p>
+      <w:pPr>
+        <w:jc w:val="both"/>
+        <w:rPr>
+          <w:rFonts w:ascii="Times New Roman" w:hAnsi="Times New Roman" w:cs="Times New Roman"/>
+          <w:bCs/>
+          <w:sz w:val="28"/>
+          <w:szCs w:val="28"/>
+          <w:lang w:val="en-US"/>
+        </w:rPr>
+      </w:pPr>
     </w:p>
     <w:p>
       <w:pPr>
@@ -2365,9 +2334,9 @@
         <w:lastRenderedPageBreak/>
         <w:drawing>
           <wp:inline distT="0" distB="0" distL="0" distR="0">
-            <wp:extent cx="5940425" cy="5970152"/>
+            <wp:extent cx="6106049" cy="5829300"/>
             <wp:effectExtent l="0" t="0" r="0" b="0"/>
-            <wp:docPr id="4" name="Рисунок 4" descr="C:\Users\pogre\AppData\Local\Microsoft\Windows\INetCache\Content.MSO\318F77EA.tmp"/>
+            <wp:docPr id="11" name="Рисунок 11" descr="C:\Users\pogre\AppData\Local\Microsoft\Windows\INetCache\Content.MSO\3D142B3C.tmp"/>
             <wp:cNvGraphicFramePr>
               <a:graphicFrameLocks xmlns:a="http://schemas.openxmlformats.org/drawingml/2006/main" noChangeAspect="1"/>
             </wp:cNvGraphicFramePr>
@@ -2375,13 +2344,13 @@
               <a:graphicData uri="http://schemas.openxmlformats.org/drawingml/2006/picture">
                 <pic:pic xmlns:pic="http://schemas.openxmlformats.org/drawingml/2006/picture">
                   <pic:nvPicPr>
-                    <pic:cNvPr id="0" name="Picture 13" descr="C:\Users\pogre\AppData\Local\Microsoft\Windows\INetCache\Content.MSO\318F77EA.tmp"/>
+                    <pic:cNvPr id="0" name="Picture 3" descr="C:\Users\pogre\AppData\Local\Microsoft\Windows\INetCache\Content.MSO\3D142B3C.tmp"/>
                     <pic:cNvPicPr>
                       <a:picLocks noChangeAspect="1" noChangeArrowheads="1"/>
                     </pic:cNvPicPr>
                   </pic:nvPicPr>
                   <pic:blipFill>
-                    <a:blip r:embed="rId7">
+                    <a:blip r:embed="rId7" cstate="print">
                       <a:extLst>
                         <a:ext uri="{28A0092B-C50C-407E-A947-70E740481C1C}">
                           <a14:useLocalDpi xmlns:a14="http://schemas.microsoft.com/office/drawing/2010/main" val="0"/>
@@ -2396,7 +2365,7 @@
                   <pic:spPr bwMode="auto">
                     <a:xfrm>
                       <a:off x="0" y="0"/>
-                      <a:ext cx="5940425" cy="5970152"/>
+                      <a:ext cx="6113209" cy="5836135"/>
                     </a:xfrm>
                     <a:prstGeom prst="rect">
                       <a:avLst/>
@@ -2424,414 +2393,6 @@
           <w:lang w:val="en-US"/>
         </w:rPr>
       </w:pPr>
-      <w:r>
-        <w:rPr>
-          <w:bCs/>
-          <w:noProof/>
-          <w:sz w:val="28"/>
-          <w:szCs w:val="28"/>
-          <w:lang w:eastAsia="ru-RU"/>
-        </w:rPr>
-        <w:lastRenderedPageBreak/>
-        <w:drawing>
-          <wp:inline distT="0" distB="0" distL="0" distR="0">
-            <wp:extent cx="5940425" cy="5970152"/>
-            <wp:effectExtent l="0" t="0" r="0" b="0"/>
-            <wp:docPr id="5" name="Рисунок 5" descr="C:\Users\pogre\AppData\Local\Microsoft\Windows\INetCache\Content.MSO\8817A788.tmp"/>
-            <wp:cNvGraphicFramePr>
-              <a:graphicFrameLocks xmlns:a="http://schemas.openxmlformats.org/drawingml/2006/main" noChangeAspect="1"/>
-            </wp:cNvGraphicFramePr>
-            <a:graphic xmlns:a="http://schemas.openxmlformats.org/drawingml/2006/main">
-              <a:graphicData uri="http://schemas.openxmlformats.org/drawingml/2006/picture">
-                <pic:pic xmlns:pic="http://schemas.openxmlformats.org/drawingml/2006/picture">
-                  <pic:nvPicPr>
-                    <pic:cNvPr id="0" name="Picture 15" descr="C:\Users\pogre\AppData\Local\Microsoft\Windows\INetCache\Content.MSO\8817A788.tmp"/>
-                    <pic:cNvPicPr>
-                      <a:picLocks noChangeAspect="1" noChangeArrowheads="1"/>
-                    </pic:cNvPicPr>
-                  </pic:nvPicPr>
-                  <pic:blipFill>
-                    <a:blip r:embed="rId8">
-                      <a:extLst>
-                        <a:ext uri="{28A0092B-C50C-407E-A947-70E740481C1C}">
-                          <a14:useLocalDpi xmlns:a14="http://schemas.microsoft.com/office/drawing/2010/main" val="0"/>
-                        </a:ext>
-                      </a:extLst>
-                    </a:blip>
-                    <a:srcRect/>
-                    <a:stretch>
-                      <a:fillRect/>
-                    </a:stretch>
-                  </pic:blipFill>
-                  <pic:spPr bwMode="auto">
-                    <a:xfrm>
-                      <a:off x="0" y="0"/>
-                      <a:ext cx="5940425" cy="5970152"/>
-                    </a:xfrm>
-                    <a:prstGeom prst="rect">
-                      <a:avLst/>
-                    </a:prstGeom>
-                    <a:noFill/>
-                    <a:ln>
-                      <a:noFill/>
-                    </a:ln>
-                  </pic:spPr>
-                </pic:pic>
-              </a:graphicData>
-            </a:graphic>
-          </wp:inline>
-        </w:drawing>
-      </w:r>
-    </w:p>
-    <w:p>
-      <w:pPr>
-        <w:jc w:val="both"/>
-        <w:rPr>
-          <w:rFonts w:ascii="Times New Roman" w:hAnsi="Times New Roman" w:cs="Times New Roman"/>
-          <w:bCs/>
-          <w:sz w:val="28"/>
-          <w:szCs w:val="28"/>
-          <w:lang w:val="en-US"/>
-        </w:rPr>
-      </w:pPr>
-      <w:r>
-        <w:rPr>
-          <w:bCs/>
-          <w:noProof/>
-          <w:sz w:val="28"/>
-          <w:szCs w:val="28"/>
-          <w:lang w:eastAsia="ru-RU"/>
-        </w:rPr>
-        <w:lastRenderedPageBreak/>
-        <w:drawing>
-          <wp:inline distT="0" distB="0" distL="0" distR="0">
-            <wp:extent cx="5940425" cy="5970152"/>
-            <wp:effectExtent l="0" t="0" r="0" b="0"/>
-            <wp:docPr id="6" name="Рисунок 6" descr="C:\Users\pogre\AppData\Local\Microsoft\Windows\INetCache\Content.MSO\35ABDED6.tmp"/>
-            <wp:cNvGraphicFramePr>
-              <a:graphicFrameLocks xmlns:a="http://schemas.openxmlformats.org/drawingml/2006/main" noChangeAspect="1"/>
-            </wp:cNvGraphicFramePr>
-            <a:graphic xmlns:a="http://schemas.openxmlformats.org/drawingml/2006/main">
-              <a:graphicData uri="http://schemas.openxmlformats.org/drawingml/2006/picture">
-                <pic:pic xmlns:pic="http://schemas.openxmlformats.org/drawingml/2006/picture">
-                  <pic:nvPicPr>
-                    <pic:cNvPr id="0" name="Picture 17" descr="C:\Users\pogre\AppData\Local\Microsoft\Windows\INetCache\Content.MSO\35ABDED6.tmp"/>
-                    <pic:cNvPicPr>
-                      <a:picLocks noChangeAspect="1" noChangeArrowheads="1"/>
-                    </pic:cNvPicPr>
-                  </pic:nvPicPr>
-                  <pic:blipFill>
-                    <a:blip r:embed="rId9">
-                      <a:extLst>
-                        <a:ext uri="{28A0092B-C50C-407E-A947-70E740481C1C}">
-                          <a14:useLocalDpi xmlns:a14="http://schemas.microsoft.com/office/drawing/2010/main" val="0"/>
-                        </a:ext>
-                      </a:extLst>
-                    </a:blip>
-                    <a:srcRect/>
-                    <a:stretch>
-                      <a:fillRect/>
-                    </a:stretch>
-                  </pic:blipFill>
-                  <pic:spPr bwMode="auto">
-                    <a:xfrm>
-                      <a:off x="0" y="0"/>
-                      <a:ext cx="5940425" cy="5970152"/>
-                    </a:xfrm>
-                    <a:prstGeom prst="rect">
-                      <a:avLst/>
-                    </a:prstGeom>
-                    <a:noFill/>
-                    <a:ln>
-                      <a:noFill/>
-                    </a:ln>
-                  </pic:spPr>
-                </pic:pic>
-              </a:graphicData>
-            </a:graphic>
-          </wp:inline>
-        </w:drawing>
-      </w:r>
-    </w:p>
-    <w:p>
-      <w:pPr>
-        <w:jc w:val="both"/>
-        <w:rPr>
-          <w:rFonts w:ascii="Times New Roman" w:hAnsi="Times New Roman" w:cs="Times New Roman"/>
-          <w:bCs/>
-          <w:sz w:val="28"/>
-          <w:szCs w:val="28"/>
-          <w:lang w:val="en-US"/>
-        </w:rPr>
-      </w:pPr>
-      <w:r>
-        <w:rPr>
-          <w:bCs/>
-          <w:noProof/>
-          <w:sz w:val="28"/>
-          <w:szCs w:val="28"/>
-          <w:lang w:eastAsia="ru-RU"/>
-        </w:rPr>
-        <w:lastRenderedPageBreak/>
-        <w:drawing>
-          <wp:inline distT="0" distB="0" distL="0" distR="0">
-            <wp:extent cx="5940425" cy="5970152"/>
-            <wp:effectExtent l="0" t="0" r="0" b="0"/>
-            <wp:docPr id="7" name="Рисунок 7" descr="C:\Users\pogre\AppData\Local\Microsoft\Windows\INetCache\Content.MSO\2B746954.tmp"/>
-            <wp:cNvGraphicFramePr>
-              <a:graphicFrameLocks xmlns:a="http://schemas.openxmlformats.org/drawingml/2006/main" noChangeAspect="1"/>
-            </wp:cNvGraphicFramePr>
-            <a:graphic xmlns:a="http://schemas.openxmlformats.org/drawingml/2006/main">
-              <a:graphicData uri="http://schemas.openxmlformats.org/drawingml/2006/picture">
-                <pic:pic xmlns:pic="http://schemas.openxmlformats.org/drawingml/2006/picture">
-                  <pic:nvPicPr>
-                    <pic:cNvPr id="0" name="Picture 19" descr="C:\Users\pogre\AppData\Local\Microsoft\Windows\INetCache\Content.MSO\2B746954.tmp"/>
-                    <pic:cNvPicPr>
-                      <a:picLocks noChangeAspect="1" noChangeArrowheads="1"/>
-                    </pic:cNvPicPr>
-                  </pic:nvPicPr>
-                  <pic:blipFill>
-                    <a:blip r:embed="rId10">
-                      <a:extLst>
-                        <a:ext uri="{28A0092B-C50C-407E-A947-70E740481C1C}">
-                          <a14:useLocalDpi xmlns:a14="http://schemas.microsoft.com/office/drawing/2010/main" val="0"/>
-                        </a:ext>
-                      </a:extLst>
-                    </a:blip>
-                    <a:srcRect/>
-                    <a:stretch>
-                      <a:fillRect/>
-                    </a:stretch>
-                  </pic:blipFill>
-                  <pic:spPr bwMode="auto">
-                    <a:xfrm>
-                      <a:off x="0" y="0"/>
-                      <a:ext cx="5940425" cy="5970152"/>
-                    </a:xfrm>
-                    <a:prstGeom prst="rect">
-                      <a:avLst/>
-                    </a:prstGeom>
-                    <a:noFill/>
-                    <a:ln>
-                      <a:noFill/>
-                    </a:ln>
-                  </pic:spPr>
-                </pic:pic>
-              </a:graphicData>
-            </a:graphic>
-          </wp:inline>
-        </w:drawing>
-      </w:r>
-    </w:p>
-    <w:p>
-      <w:pPr>
-        <w:jc w:val="both"/>
-        <w:rPr>
-          <w:rFonts w:ascii="Times New Roman" w:hAnsi="Times New Roman" w:cs="Times New Roman"/>
-          <w:bCs/>
-          <w:sz w:val="28"/>
-          <w:szCs w:val="28"/>
-          <w:lang w:val="en-US"/>
-        </w:rPr>
-      </w:pPr>
-      <w:r>
-        <w:rPr>
-          <w:bCs/>
-          <w:noProof/>
-          <w:sz w:val="28"/>
-          <w:szCs w:val="28"/>
-          <w:lang w:eastAsia="ru-RU"/>
-        </w:rPr>
-        <w:lastRenderedPageBreak/>
-        <w:drawing>
-          <wp:inline distT="0" distB="0" distL="0" distR="0">
-            <wp:extent cx="5940425" cy="5970152"/>
-            <wp:effectExtent l="0" t="0" r="0" b="0"/>
-            <wp:docPr id="8" name="Рисунок 8" descr="C:\Users\pogre\AppData\Local\Microsoft\Windows\INetCache\Content.MSO\1C2D1E82.tmp"/>
-            <wp:cNvGraphicFramePr>
-              <a:graphicFrameLocks xmlns:a="http://schemas.openxmlformats.org/drawingml/2006/main" noChangeAspect="1"/>
-            </wp:cNvGraphicFramePr>
-            <a:graphic xmlns:a="http://schemas.openxmlformats.org/drawingml/2006/main">
-              <a:graphicData uri="http://schemas.openxmlformats.org/drawingml/2006/picture">
-                <pic:pic xmlns:pic="http://schemas.openxmlformats.org/drawingml/2006/picture">
-                  <pic:nvPicPr>
-                    <pic:cNvPr id="0" name="Picture 21" descr="C:\Users\pogre\AppData\Local\Microsoft\Windows\INetCache\Content.MSO\1C2D1E82.tmp"/>
-                    <pic:cNvPicPr>
-                      <a:picLocks noChangeAspect="1" noChangeArrowheads="1"/>
-                    </pic:cNvPicPr>
-                  </pic:nvPicPr>
-                  <pic:blipFill>
-                    <a:blip r:embed="rId11">
-                      <a:extLst>
-                        <a:ext uri="{28A0092B-C50C-407E-A947-70E740481C1C}">
-                          <a14:useLocalDpi xmlns:a14="http://schemas.microsoft.com/office/drawing/2010/main" val="0"/>
-                        </a:ext>
-                      </a:extLst>
-                    </a:blip>
-                    <a:srcRect/>
-                    <a:stretch>
-                      <a:fillRect/>
-                    </a:stretch>
-                  </pic:blipFill>
-                  <pic:spPr bwMode="auto">
-                    <a:xfrm>
-                      <a:off x="0" y="0"/>
-                      <a:ext cx="5940425" cy="5970152"/>
-                    </a:xfrm>
-                    <a:prstGeom prst="rect">
-                      <a:avLst/>
-                    </a:prstGeom>
-                    <a:noFill/>
-                    <a:ln>
-                      <a:noFill/>
-                    </a:ln>
-                  </pic:spPr>
-                </pic:pic>
-              </a:graphicData>
-            </a:graphic>
-          </wp:inline>
-        </w:drawing>
-      </w:r>
-    </w:p>
-    <w:p>
-      <w:pPr>
-        <w:jc w:val="both"/>
-        <w:rPr>
-          <w:rFonts w:ascii="Times New Roman" w:hAnsi="Times New Roman" w:cs="Times New Roman"/>
-          <w:bCs/>
-          <w:sz w:val="28"/>
-          <w:szCs w:val="28"/>
-          <w:lang w:val="en-US"/>
-        </w:rPr>
-      </w:pPr>
-      <w:r>
-        <w:rPr>
-          <w:bCs/>
-          <w:noProof/>
-          <w:sz w:val="28"/>
-          <w:szCs w:val="28"/>
-          <w:lang w:eastAsia="ru-RU"/>
-        </w:rPr>
-        <w:lastRenderedPageBreak/>
-        <w:drawing>
-          <wp:inline distT="0" distB="0" distL="0" distR="0">
-            <wp:extent cx="5940425" cy="5970152"/>
-            <wp:effectExtent l="0" t="0" r="0" b="0"/>
-            <wp:docPr id="9" name="Рисунок 9" descr="C:\Users\pogre\AppData\Local\Microsoft\Windows\INetCache\Content.MSO\2B4941E0.tmp"/>
-            <wp:cNvGraphicFramePr>
-              <a:graphicFrameLocks xmlns:a="http://schemas.openxmlformats.org/drawingml/2006/main" noChangeAspect="1"/>
-            </wp:cNvGraphicFramePr>
-            <a:graphic xmlns:a="http://schemas.openxmlformats.org/drawingml/2006/main">
-              <a:graphicData uri="http://schemas.openxmlformats.org/drawingml/2006/picture">
-                <pic:pic xmlns:pic="http://schemas.openxmlformats.org/drawingml/2006/picture">
-                  <pic:nvPicPr>
-                    <pic:cNvPr id="0" name="Picture 23" descr="C:\Users\pogre\AppData\Local\Microsoft\Windows\INetCache\Content.MSO\2B4941E0.tmp"/>
-                    <pic:cNvPicPr>
-                      <a:picLocks noChangeAspect="1" noChangeArrowheads="1"/>
-                    </pic:cNvPicPr>
-                  </pic:nvPicPr>
-                  <pic:blipFill>
-                    <a:blip r:embed="rId12">
-                      <a:extLst>
-                        <a:ext uri="{28A0092B-C50C-407E-A947-70E740481C1C}">
-                          <a14:useLocalDpi xmlns:a14="http://schemas.microsoft.com/office/drawing/2010/main" val="0"/>
-                        </a:ext>
-                      </a:extLst>
-                    </a:blip>
-                    <a:srcRect/>
-                    <a:stretch>
-                      <a:fillRect/>
-                    </a:stretch>
-                  </pic:blipFill>
-                  <pic:spPr bwMode="auto">
-                    <a:xfrm>
-                      <a:off x="0" y="0"/>
-                      <a:ext cx="5940425" cy="5970152"/>
-                    </a:xfrm>
-                    <a:prstGeom prst="rect">
-                      <a:avLst/>
-                    </a:prstGeom>
-                    <a:noFill/>
-                    <a:ln>
-                      <a:noFill/>
-                    </a:ln>
-                  </pic:spPr>
-                </pic:pic>
-              </a:graphicData>
-            </a:graphic>
-          </wp:inline>
-        </w:drawing>
-      </w:r>
-    </w:p>
-    <w:p>
-      <w:pPr>
-        <w:jc w:val="both"/>
-        <w:rPr>
-          <w:rFonts w:ascii="Times New Roman" w:hAnsi="Times New Roman" w:cs="Times New Roman"/>
-          <w:bCs/>
-          <w:sz w:val="28"/>
-          <w:szCs w:val="28"/>
-          <w:lang w:val="en-US"/>
-        </w:rPr>
-      </w:pPr>
-      <w:r>
-        <w:rPr>
-          <w:bCs/>
-          <w:noProof/>
-          <w:sz w:val="28"/>
-          <w:szCs w:val="28"/>
-          <w:lang w:eastAsia="ru-RU"/>
-        </w:rPr>
-        <w:lastRenderedPageBreak/>
-        <w:drawing>
-          <wp:inline distT="0" distB="0" distL="0" distR="0">
-            <wp:extent cx="5940425" cy="5880971"/>
-            <wp:effectExtent l="0" t="0" r="0" b="0"/>
-            <wp:docPr id="10" name="Рисунок 10" descr="C:\Users\pogre\AppData\Local\Microsoft\Windows\INetCache\Content.MSO\702262EE.tmp"/>
-            <wp:cNvGraphicFramePr>
-              <a:graphicFrameLocks xmlns:a="http://schemas.openxmlformats.org/drawingml/2006/main" noChangeAspect="1"/>
-            </wp:cNvGraphicFramePr>
-            <a:graphic xmlns:a="http://schemas.openxmlformats.org/drawingml/2006/main">
-              <a:graphicData uri="http://schemas.openxmlformats.org/drawingml/2006/picture">
-                <pic:pic xmlns:pic="http://schemas.openxmlformats.org/drawingml/2006/picture">
-                  <pic:nvPicPr>
-                    <pic:cNvPr id="0" name="Picture 25" descr="C:\Users\pogre\AppData\Local\Microsoft\Windows\INetCache\Content.MSO\702262EE.tmp"/>
-                    <pic:cNvPicPr>
-                      <a:picLocks noChangeAspect="1" noChangeArrowheads="1"/>
-                    </pic:cNvPicPr>
-                  </pic:nvPicPr>
-                  <pic:blipFill>
-                    <a:blip r:embed="rId13">
-                      <a:extLst>
-                        <a:ext uri="{28A0092B-C50C-407E-A947-70E740481C1C}">
-                          <a14:useLocalDpi xmlns:a14="http://schemas.microsoft.com/office/drawing/2010/main" val="0"/>
-                        </a:ext>
-                      </a:extLst>
-                    </a:blip>
-                    <a:srcRect/>
-                    <a:stretch>
-                      <a:fillRect/>
-                    </a:stretch>
-                  </pic:blipFill>
-                  <pic:spPr bwMode="auto">
-                    <a:xfrm>
-                      <a:off x="0" y="0"/>
-                      <a:ext cx="5940425" cy="5880971"/>
-                    </a:xfrm>
-                    <a:prstGeom prst="rect">
-                      <a:avLst/>
-                    </a:prstGeom>
-                    <a:noFill/>
-                    <a:ln>
-                      <a:noFill/>
-                    </a:ln>
-                  </pic:spPr>
-                </pic:pic>
-              </a:graphicData>
-            </a:graphic>
-          </wp:inline>
-        </w:drawing>
-      </w:r>
     </w:p>
     <w:p>
       <w:pPr>
@@ -2849,7 +2410,7 @@
           <w:lang w:val="en-US"/>
         </w:rPr>
       </w:pPr>
-      <w:bookmarkStart w:id="2" w:name="Step2"/>
+      <w:bookmarkStart w:id="3" w:name="Step2"/>
       <w:r>
         <w:rPr>
           <w:rFonts w:ascii="Times New Roman" w:hAnsi="Times New Roman" w:cs="Times New Roman"/>
@@ -2870,7 +2431,7 @@
         <w:t>multivariate mathematical expectation and variance</w:t>
       </w:r>
     </w:p>
-    <w:bookmarkEnd w:id="2"/>
+    <w:bookmarkEnd w:id="3"/>
     <w:p>
       <w:pPr>
         <w:jc w:val="both"/>
@@ -2890,17 +2451,7 @@
           <w:szCs w:val="28"/>
           <w:lang w:val="en-US"/>
         </w:rPr>
-        <w:t>M</w:t>
-      </w:r>
-      <w:r>
-        <w:rPr>
-          <w:rFonts w:ascii="Times New Roman" w:hAnsi="Times New Roman" w:cs="Times New Roman"/>
-          <w:color w:val="000000"/>
-          <w:sz w:val="28"/>
-          <w:szCs w:val="28"/>
-          <w:lang w:val="en-US"/>
-        </w:rPr>
-        <w:t>athematical expectation</w:t>
+        <w:t>Mathematical expectation</w:t>
       </w:r>
       <w:r>
         <w:rPr>
@@ -2945,7 +2496,7 @@
                     <pic:cNvPicPr/>
                   </pic:nvPicPr>
                   <pic:blipFill>
-                    <a:blip r:embed="rId14"/>
+                    <a:blip r:embed="rId8"/>
                     <a:stretch>
                       <a:fillRect/>
                     </a:stretch>
@@ -3009,7 +2560,6 @@
           <w:szCs w:val="28"/>
           <w:lang w:val="en-US"/>
         </w:rPr>
-        <w:lastRenderedPageBreak/>
         <w:t>Variance:</w:t>
       </w:r>
     </w:p>
@@ -3045,7 +2595,7 @@
                     <pic:cNvPicPr/>
                   </pic:nvPicPr>
                   <pic:blipFill>
-                    <a:blip r:embed="rId15"/>
+                    <a:blip r:embed="rId9"/>
                     <a:stretch>
                       <a:fillRect/>
                     </a:stretch>
@@ -3082,7 +2632,7 @@
           <w:lang w:val="en-US"/>
         </w:rPr>
       </w:pPr>
-      <w:bookmarkStart w:id="3" w:name="Step3"/>
+      <w:bookmarkStart w:id="4" w:name="Step3"/>
       <w:r>
         <w:rPr>
           <w:rFonts w:ascii="Times New Roman" w:hAnsi="Times New Roman" w:cs="Times New Roman"/>
@@ -3094,7 +2644,7 @@
         <w:t>Non-parametric estimation of conditional distributions, mathematical expectations and variances. </w:t>
       </w:r>
     </w:p>
-    <w:bookmarkEnd w:id="3"/>
+    <w:bookmarkEnd w:id="4"/>
     <w:p>
       <w:pPr>
         <w:jc w:val="both"/>
@@ -3132,7 +2682,7 @@
                     </pic:cNvPicPr>
                   </pic:nvPicPr>
                   <pic:blipFill>
-                    <a:blip r:embed="rId16">
+                    <a:blip r:embed="rId10">
                       <a:extLst>
                         <a:ext uri="{28A0092B-C50C-407E-A947-70E740481C1C}">
                           <a14:useLocalDpi xmlns:a14="http://schemas.microsoft.com/office/drawing/2010/main" val="0"/>
@@ -3197,7 +2747,7 @@
                     <pic:cNvPicPr/>
                   </pic:nvPicPr>
                   <pic:blipFill>
-                    <a:blip r:embed="rId17"/>
+                    <a:blip r:embed="rId11"/>
                     <a:stretch>
                       <a:fillRect/>
                     </a:stretch>
@@ -3276,7 +2826,7 @@
           <w:lang w:val="en-US"/>
         </w:rPr>
       </w:pPr>
-      <w:bookmarkStart w:id="4" w:name="Step4"/>
+      <w:bookmarkStart w:id="5" w:name="Step4"/>
       <w:r>
         <w:rPr>
           <w:rFonts w:ascii="Times New Roman" w:hAnsi="Times New Roman" w:cs="Times New Roman"/>
@@ -3286,20 +2836,10 @@
           <w:lang w:val="en-US"/>
         </w:rPr>
         <w:lastRenderedPageBreak/>
-        <w:t>Estimation of pair correlation coefficients, confidence intervals for them and significance levels</w:t>
-      </w:r>
-      <w:r>
-        <w:rPr>
-          <w:rFonts w:ascii="Times New Roman" w:hAnsi="Times New Roman" w:cs="Times New Roman"/>
-          <w:color w:val="000000"/>
-          <w:sz w:val="32"/>
-          <w:szCs w:val="32"/>
-          <w:lang w:val="en-US"/>
-        </w:rPr>
-        <w:t>.</w:t>
-      </w:r>
-    </w:p>
-    <w:bookmarkEnd w:id="4"/>
+        <w:t>Estimation of pair correlation coefficients, confidence intervals for them and significance levels.</w:t>
+      </w:r>
+    </w:p>
+    <w:bookmarkEnd w:id="5"/>
     <w:p>
       <w:pPr>
         <w:jc w:val="both"/>
@@ -3332,7 +2872,7 @@
                     <pic:cNvPicPr/>
                   </pic:nvPicPr>
                   <pic:blipFill>
-                    <a:blip r:embed="rId18"/>
+                    <a:blip r:embed="rId12"/>
                     <a:stretch>
                       <a:fillRect/>
                     </a:stretch>
@@ -3369,7 +2909,7 @@
           <w:lang w:val="en-US"/>
         </w:rPr>
       </w:pPr>
-      <w:bookmarkStart w:id="5" w:name="Step5"/>
+      <w:bookmarkStart w:id="6" w:name="Step5"/>
       <w:r>
         <w:rPr>
           <w:rFonts w:ascii="Times New Roman" w:hAnsi="Times New Roman" w:cs="Times New Roman"/>
@@ -3380,7 +2920,7 @@
         </w:rPr>
         <w:t>Task formulation for regression, multivariate correlation.</w:t>
       </w:r>
-      <w:bookmarkEnd w:id="5"/>
+      <w:bookmarkEnd w:id="6"/>
     </w:p>
     <w:p>
       <w:pPr>
@@ -3619,7 +3159,7 @@
                     <pic:cNvPicPr/>
                   </pic:nvPicPr>
                   <pic:blipFill>
-                    <a:blip r:embed="rId19"/>
+                    <a:blip r:embed="rId13"/>
                     <a:stretch>
                       <a:fillRect/>
                     </a:stretch>
@@ -3850,7 +3390,7 @@
                     </pic:cNvPicPr>
                   </pic:nvPicPr>
                   <pic:blipFill>
-                    <a:blip r:embed="rId20">
+                    <a:blip r:embed="rId14">
                       <a:extLst>
                         <a:ext uri="{28A0092B-C50C-407E-A947-70E740481C1C}">
                           <a14:useLocalDpi xmlns:a14="http://schemas.microsoft.com/office/drawing/2010/main" val="0"/>
@@ -3992,7 +3532,7 @@
           <w:lang w:val="en-US"/>
         </w:rPr>
       </w:pPr>
-      <w:bookmarkStart w:id="6" w:name="Step6"/>
+      <w:bookmarkStart w:id="7" w:name="Step6"/>
       <w:r>
         <w:rPr>
           <w:rFonts w:ascii="Times New Roman" w:hAnsi="Times New Roman" w:cs="Times New Roman"/>
@@ -4036,7 +3576,7 @@
         <w:t xml:space="preserve"> and regularization (if needed). </w:t>
       </w:r>
     </w:p>
-    <w:bookmarkEnd w:id="6"/>
+    <w:bookmarkEnd w:id="7"/>
     <w:p>
       <w:pPr>
         <w:rPr>
@@ -4089,7 +3629,7 @@
                     <pic:cNvPicPr/>
                   </pic:nvPicPr>
                   <pic:blipFill>
-                    <a:blip r:embed="rId21"/>
+                    <a:blip r:embed="rId15"/>
                     <a:stretch>
                       <a:fillRect/>
                     </a:stretch>
@@ -4172,8 +3712,6 @@
           <w:lang w:val="en-US"/>
         </w:rPr>
       </w:pPr>
-      <w:bookmarkStart w:id="7" w:name="_GoBack"/>
-      <w:bookmarkEnd w:id="7"/>
     </w:p>
     <w:p>
       <w:pPr>
@@ -4257,7 +3795,7 @@
                     <pic:cNvPicPr/>
                   </pic:nvPicPr>
                   <pic:blipFill>
-                    <a:blip r:embed="rId22"/>
+                    <a:blip r:embed="rId16"/>
                     <a:stretch>
                       <a:fillRect/>
                     </a:stretch>
@@ -4352,7 +3890,7 @@
                     <pic:cNvPicPr/>
                   </pic:nvPicPr>
                   <pic:blipFill>
-                    <a:blip r:embed="rId23"/>
+                    <a:blip r:embed="rId17"/>
                     <a:stretch>
                       <a:fillRect/>
                     </a:stretch>
@@ -4380,6 +3918,7 @@
           <w:bCs/>
           <w:sz w:val="28"/>
           <w:szCs w:val="28"/>
+          <w:lang w:val="en-US"/>
         </w:rPr>
       </w:pPr>
       <w:r>
@@ -4434,7 +3973,7 @@
                     <pic:cNvPicPr/>
                   </pic:nvPicPr>
                   <pic:blipFill>
-                    <a:blip r:embed="rId24"/>
+                    <a:blip r:embed="rId18"/>
                     <a:stretch>
                       <a:fillRect/>
                     </a:stretch>
@@ -4519,7 +4058,7 @@
                     <pic:cNvPicPr/>
                   </pic:nvPicPr>
                   <pic:blipFill>
-                    <a:blip r:embed="rId25"/>
+                    <a:blip r:embed="rId19"/>
                     <a:stretch>
                       <a:fillRect/>
                     </a:stretch>
@@ -4593,7 +4132,7 @@
                     <pic:cNvPicPr/>
                   </pic:nvPicPr>
                   <pic:blipFill>
-                    <a:blip r:embed="rId26"/>
+                    <a:blip r:embed="rId20"/>
                     <a:stretch>
                       <a:fillRect/>
                     </a:stretch>

</xml_diff>

<commit_message>
Task 2 - Fix comments v.2
</commit_message>
<xml_diff>
--- a/task2/Report_task2_PogrebnoyDA_ J132c.docx
+++ b/task2/Report_task2_PogrebnoyDA_ J132c.docx
@@ -417,75 +417,161 @@
           <w:lang w:val="en-US"/>
         </w:rPr>
       </w:pPr>
-      <w:hyperlink w:anchor="Step2" w:history="1">
-        <w:r>
-          <w:rPr>
-            <w:rStyle w:val="a3"/>
-            <w:rFonts w:ascii="Times New Roman" w:hAnsi="Times New Roman" w:cs="Times New Roman"/>
-            <w:sz w:val="28"/>
-            <w:szCs w:val="28"/>
-            <w:lang w:val="en-US"/>
-          </w:rPr>
-          <w:t>2. Estimation of multivariate mathematical expectation and variance.</w:t>
-        </w:r>
-      </w:hyperlink>
-    </w:p>
-    <w:p>
-      <w:pPr>
-        <w:rPr>
-          <w:lang w:val="en-US"/>
-        </w:rPr>
-      </w:pPr>
-      <w:hyperlink w:anchor="Step3" w:history="1">
-        <w:r>
-          <w:rPr>
-            <w:rStyle w:val="a3"/>
-            <w:rFonts w:ascii="Times New Roman" w:hAnsi="Times New Roman" w:cs="Times New Roman"/>
-            <w:sz w:val="28"/>
-            <w:szCs w:val="28"/>
-            <w:lang w:val="en-US"/>
-          </w:rPr>
-          <w:t>3. Non-parametric estimation of conditional distributions, mathematical expectations and variances. </w:t>
-        </w:r>
-      </w:hyperlink>
-    </w:p>
-    <w:p>
-      <w:pPr>
-        <w:rPr>
-          <w:lang w:val="en-US"/>
-        </w:rPr>
-      </w:pPr>
-      <w:hyperlink w:anchor="Step4" w:history="1">
-        <w:r>
-          <w:rPr>
-            <w:rStyle w:val="a3"/>
-            <w:rFonts w:ascii="Times New Roman" w:hAnsi="Times New Roman" w:cs="Times New Roman"/>
-            <w:sz w:val="28"/>
-            <w:szCs w:val="28"/>
-            <w:lang w:val="en-US"/>
-          </w:rPr>
-          <w:t>4. Estimation of pair correlation coefficients, confidence intervals for them and significance levels.</w:t>
-        </w:r>
-      </w:hyperlink>
-    </w:p>
-    <w:p>
-      <w:pPr>
-        <w:rPr>
-          <w:lang w:val="en-US"/>
-        </w:rPr>
-      </w:pPr>
-      <w:hyperlink w:anchor="Step5" w:history="1">
-        <w:r>
-          <w:rPr>
-            <w:rStyle w:val="a3"/>
-            <w:rFonts w:ascii="Times New Roman" w:hAnsi="Times New Roman" w:cs="Times New Roman"/>
-            <w:sz w:val="28"/>
-            <w:szCs w:val="28"/>
-            <w:lang w:val="en-US"/>
-          </w:rPr>
-          <w:t>5. Task formulation for regression, multivariate correlation.</w:t>
-        </w:r>
-      </w:hyperlink>
+      <w:r>
+        <w:fldChar w:fldCharType="begin"/>
+      </w:r>
+      <w:r>
+        <w:rPr>
+          <w:lang w:val="en-US"/>
+        </w:rPr>
+        <w:instrText xml:space="preserve"> HYPERLINK \l "Step2" </w:instrText>
+      </w:r>
+      <w:r>
+        <w:fldChar w:fldCharType="separate"/>
+      </w:r>
+      <w:r>
+        <w:rPr>
+          <w:rStyle w:val="a3"/>
+          <w:rFonts w:ascii="Times New Roman" w:hAnsi="Times New Roman" w:cs="Times New Roman"/>
+          <w:sz w:val="28"/>
+          <w:szCs w:val="28"/>
+          <w:lang w:val="en-US"/>
+        </w:rPr>
+        <w:t>2. Estimation of multivariate mathematical expectation and variance.</w:t>
+      </w:r>
+      <w:r>
+        <w:rPr>
+          <w:rStyle w:val="a3"/>
+          <w:rFonts w:ascii="Times New Roman" w:hAnsi="Times New Roman" w:cs="Times New Roman"/>
+          <w:sz w:val="28"/>
+          <w:szCs w:val="28"/>
+          <w:lang w:val="en-US"/>
+        </w:rPr>
+        <w:fldChar w:fldCharType="end"/>
+      </w:r>
+    </w:p>
+    <w:p>
+      <w:pPr>
+        <w:rPr>
+          <w:lang w:val="en-US"/>
+        </w:rPr>
+      </w:pPr>
+      <w:r>
+        <w:fldChar w:fldCharType="begin"/>
+      </w:r>
+      <w:r>
+        <w:rPr>
+          <w:lang w:val="en-US"/>
+        </w:rPr>
+        <w:instrText xml:space="preserve"> HYPERLINK \l "Step3" </w:instrText>
+      </w:r>
+      <w:r>
+        <w:fldChar w:fldCharType="separate"/>
+      </w:r>
+      <w:r>
+        <w:rPr>
+          <w:rStyle w:val="a3"/>
+          <w:rFonts w:ascii="Times New Roman" w:hAnsi="Times New Roman" w:cs="Times New Roman"/>
+          <w:sz w:val="28"/>
+          <w:szCs w:val="28"/>
+          <w:lang w:val="en-US"/>
+        </w:rPr>
+        <w:t>3. Non-parametric estimation of conditional distributions, mathematical expectations and variances. </w:t>
+      </w:r>
+      <w:r>
+        <w:rPr>
+          <w:rStyle w:val="a3"/>
+          <w:rFonts w:ascii="Times New Roman" w:hAnsi="Times New Roman" w:cs="Times New Roman"/>
+          <w:sz w:val="28"/>
+          <w:szCs w:val="28"/>
+          <w:lang w:val="en-US"/>
+        </w:rPr>
+        <w:fldChar w:fldCharType="end"/>
+      </w:r>
+    </w:p>
+    <w:p>
+      <w:pPr>
+        <w:rPr>
+          <w:lang w:val="en-US"/>
+        </w:rPr>
+      </w:pPr>
+      <w:r>
+        <w:fldChar w:fldCharType="begin"/>
+      </w:r>
+      <w:r>
+        <w:rPr>
+          <w:lang w:val="en-US"/>
+        </w:rPr>
+        <w:instrText xml:space="preserve"> HYPERLINK \l "Step4" </w:instrText>
+      </w:r>
+      <w:r>
+        <w:fldChar w:fldCharType="separate"/>
+      </w:r>
+      <w:r>
+        <w:rPr>
+          <w:rStyle w:val="a3"/>
+          <w:rFonts w:ascii="Times New Roman" w:hAnsi="Times New Roman" w:cs="Times New Roman"/>
+          <w:sz w:val="28"/>
+          <w:szCs w:val="28"/>
+          <w:lang w:val="en-US"/>
+        </w:rPr>
+        <w:t>4. Estimation of pair correlation coefficients, confidence intervals for them and significance levels.</w:t>
+      </w:r>
+      <w:r>
+        <w:rPr>
+          <w:rStyle w:val="a3"/>
+          <w:rFonts w:ascii="Times New Roman" w:hAnsi="Times New Roman" w:cs="Times New Roman"/>
+          <w:sz w:val="28"/>
+          <w:szCs w:val="28"/>
+          <w:lang w:val="en-US"/>
+        </w:rPr>
+        <w:fldChar w:fldCharType="end"/>
+      </w:r>
+    </w:p>
+    <w:p>
+      <w:pPr>
+        <w:rPr>
+          <w:lang w:val="en-US"/>
+        </w:rPr>
+      </w:pPr>
+      <w:r>
+        <w:fldChar w:fldCharType="begin"/>
+      </w:r>
+      <w:r>
+        <w:rPr>
+          <w:lang w:val="en-US"/>
+        </w:rPr>
+        <w:instrText xml:space="preserve"> H</w:instrText>
+      </w:r>
+      <w:r>
+        <w:rPr>
+          <w:lang w:val="en-US"/>
+        </w:rPr>
+        <w:instrText xml:space="preserve">YPERLINK \l "Step5" </w:instrText>
+      </w:r>
+      <w:r>
+        <w:fldChar w:fldCharType="separate"/>
+      </w:r>
+      <w:r>
+        <w:rPr>
+          <w:rStyle w:val="a3"/>
+          <w:rFonts w:ascii="Times New Roman" w:hAnsi="Times New Roman" w:cs="Times New Roman"/>
+          <w:sz w:val="28"/>
+          <w:szCs w:val="28"/>
+          <w:lang w:val="en-US"/>
+        </w:rPr>
+        <w:t>5. Task formulation for regression, multivariate correlation.</w:t>
+      </w:r>
+      <w:r>
+        <w:rPr>
+          <w:rStyle w:val="a3"/>
+          <w:rFonts w:ascii="Times New Roman" w:hAnsi="Times New Roman" w:cs="Times New Roman"/>
+          <w:sz w:val="28"/>
+          <w:szCs w:val="28"/>
+          <w:lang w:val="en-US"/>
+        </w:rPr>
+        <w:fldChar w:fldCharType="end"/>
+      </w:r>
     </w:p>
     <w:p>
       <w:pPr>
@@ -633,19 +719,40 @@
         </w:rPr>
         <w:t xml:space="preserve"> at </w:t>
       </w:r>
-      <w:hyperlink r:id="rId5" w:history="1">
-        <w:r>
-          <w:rPr>
-            <w:rStyle w:val="a3"/>
-            <w:rFonts w:ascii="Times New Roman" w:hAnsi="Times New Roman" w:cs="Times New Roman"/>
-            <w:bCs/>
-            <w:sz w:val="28"/>
-            <w:szCs w:val="28"/>
-            <w:lang w:val="en-US"/>
-          </w:rPr>
-          <w:t>https://github.com/DmitryPogrebnoy/multivariate-data-analysis/blob/main/task2/task2.ipynb</w:t>
-        </w:r>
-      </w:hyperlink>
+      <w:r>
+        <w:fldChar w:fldCharType="begin"/>
+      </w:r>
+      <w:r>
+        <w:rPr>
+          <w:lang w:val="en-US"/>
+        </w:rPr>
+        <w:instrText xml:space="preserve"> HYPERLINK "https://github.com/DmitryPogrebnoy/multivariate-data-analysis/blob/main/task2/task2.ipynb" </w:instrText>
+      </w:r>
+      <w:r>
+        <w:fldChar w:fldCharType="separate"/>
+      </w:r>
+      <w:r>
+        <w:rPr>
+          <w:rStyle w:val="a3"/>
+          <w:rFonts w:ascii="Times New Roman" w:hAnsi="Times New Roman" w:cs="Times New Roman"/>
+          <w:bCs/>
+          <w:sz w:val="28"/>
+          <w:szCs w:val="28"/>
+          <w:lang w:val="en-US"/>
+        </w:rPr>
+        <w:t>https://github.com/DmitryPogrebnoy/multivariate-data-analysis/blob/main/task2/task2.ipynb</w:t>
+      </w:r>
+      <w:r>
+        <w:rPr>
+          <w:rStyle w:val="a3"/>
+          <w:rFonts w:ascii="Times New Roman" w:hAnsi="Times New Roman" w:cs="Times New Roman"/>
+          <w:bCs/>
+          <w:sz w:val="28"/>
+          <w:szCs w:val="28"/>
+          <w:lang w:val="en-US"/>
+        </w:rPr>
+        <w:fldChar w:fldCharType="end"/>
+      </w:r>
     </w:p>
     <w:p>
       <w:pPr>
@@ -2215,7 +2322,6 @@
         <w:t xml:space="preserve"> density function for MRV (or probability law in case of discrete MRV).</w:t>
       </w:r>
     </w:p>
-    <w:bookmarkEnd w:id="1"/>
     <w:p>
       <w:pPr>
         <w:jc w:val="both"/>
@@ -2227,6 +2333,66 @@
           <w:lang w:val="en-US"/>
         </w:rPr>
       </w:pPr>
+      <w:bookmarkStart w:id="2" w:name="_GoBack"/>
+      <w:bookmarkEnd w:id="1"/>
+      <w:r>
+        <w:rPr>
+          <w:bCs/>
+          <w:noProof/>
+          <w:sz w:val="28"/>
+          <w:szCs w:val="28"/>
+          <w:lang w:eastAsia="ru-RU"/>
+        </w:rPr>
+        <w:drawing>
+          <wp:inline distT="0" distB="0" distL="0" distR="0">
+            <wp:extent cx="5940425" cy="2058120"/>
+            <wp:effectExtent l="0" t="0" r="0" b="0"/>
+            <wp:docPr id="3" name="Рисунок 3" descr="C:\Users\pogre\AppData\Local\Microsoft\Windows\INetCache\Content.MSO\CD8824F2.tmp"/>
+            <wp:cNvGraphicFramePr>
+              <a:graphicFrameLocks xmlns:a="http://schemas.openxmlformats.org/drawingml/2006/main" noChangeAspect="1"/>
+            </wp:cNvGraphicFramePr>
+            <a:graphic xmlns:a="http://schemas.openxmlformats.org/drawingml/2006/main">
+              <a:graphicData uri="http://schemas.openxmlformats.org/drawingml/2006/picture">
+                <pic:pic xmlns:pic="http://schemas.openxmlformats.org/drawingml/2006/picture">
+                  <pic:nvPicPr>
+                    <pic:cNvPr id="0" name="Picture 1" descr="C:\Users\pogre\AppData\Local\Microsoft\Windows\INetCache\Content.MSO\CD8824F2.tmp"/>
+                    <pic:cNvPicPr>
+                      <a:picLocks noChangeAspect="1" noChangeArrowheads="1"/>
+                    </pic:cNvPicPr>
+                  </pic:nvPicPr>
+                  <pic:blipFill>
+                    <a:blip r:embed="rId5">
+                      <a:extLst>
+                        <a:ext uri="{28A0092B-C50C-407E-A947-70E740481C1C}">
+                          <a14:useLocalDpi xmlns:a14="http://schemas.microsoft.com/office/drawing/2010/main" val="0"/>
+                        </a:ext>
+                      </a:extLst>
+                    </a:blip>
+                    <a:srcRect/>
+                    <a:stretch>
+                      <a:fillRect/>
+                    </a:stretch>
+                  </pic:blipFill>
+                  <pic:spPr bwMode="auto">
+                    <a:xfrm>
+                      <a:off x="0" y="0"/>
+                      <a:ext cx="5940425" cy="2058120"/>
+                    </a:xfrm>
+                    <a:prstGeom prst="rect">
+                      <a:avLst/>
+                    </a:prstGeom>
+                    <a:noFill/>
+                    <a:ln>
+                      <a:noFill/>
+                    </a:ln>
+                  </pic:spPr>
+                </pic:pic>
+              </a:graphicData>
+            </a:graphic>
+          </wp:inline>
+        </w:drawing>
+      </w:r>
+      <w:bookmarkEnd w:id="2"/>
     </w:p>
     <w:p>
       <w:pPr>
@@ -2239,7 +2405,6 @@
           <w:lang w:val="en-US"/>
         </w:rPr>
       </w:pPr>
-      <w:bookmarkStart w:id="2" w:name="_GoBack"/>
       <w:r>
         <w:rPr>
           <w:bCs/>
@@ -2298,7 +2463,6 @@
           </wp:inline>
         </w:drawing>
       </w:r>
-      <w:bookmarkEnd w:id="2"/>
     </w:p>
     <w:p>
       <w:pPr>

</xml_diff>

<commit_message>
Task 2 - Fix comments v.3
</commit_message>
<xml_diff>
--- a/task2/Report_task2_PogrebnoyDA_ J132c.docx
+++ b/task2/Report_task2_PogrebnoyDA_ J132c.docx
@@ -417,161 +417,75 @@
           <w:lang w:val="en-US"/>
         </w:rPr>
       </w:pPr>
-      <w:r>
-        <w:fldChar w:fldCharType="begin"/>
-      </w:r>
-      <w:r>
-        <w:rPr>
-          <w:lang w:val="en-US"/>
-        </w:rPr>
-        <w:instrText xml:space="preserve"> HYPERLINK \l "Step2" </w:instrText>
-      </w:r>
-      <w:r>
-        <w:fldChar w:fldCharType="separate"/>
-      </w:r>
-      <w:r>
-        <w:rPr>
-          <w:rStyle w:val="a3"/>
-          <w:rFonts w:ascii="Times New Roman" w:hAnsi="Times New Roman" w:cs="Times New Roman"/>
-          <w:sz w:val="28"/>
-          <w:szCs w:val="28"/>
-          <w:lang w:val="en-US"/>
-        </w:rPr>
-        <w:t>2. Estimation of multivariate mathematical expectation and variance.</w:t>
-      </w:r>
-      <w:r>
-        <w:rPr>
-          <w:rStyle w:val="a3"/>
-          <w:rFonts w:ascii="Times New Roman" w:hAnsi="Times New Roman" w:cs="Times New Roman"/>
-          <w:sz w:val="28"/>
-          <w:szCs w:val="28"/>
-          <w:lang w:val="en-US"/>
-        </w:rPr>
-        <w:fldChar w:fldCharType="end"/>
-      </w:r>
-    </w:p>
-    <w:p>
-      <w:pPr>
-        <w:rPr>
-          <w:lang w:val="en-US"/>
-        </w:rPr>
-      </w:pPr>
-      <w:r>
-        <w:fldChar w:fldCharType="begin"/>
-      </w:r>
-      <w:r>
-        <w:rPr>
-          <w:lang w:val="en-US"/>
-        </w:rPr>
-        <w:instrText xml:space="preserve"> HYPERLINK \l "Step3" </w:instrText>
-      </w:r>
-      <w:r>
-        <w:fldChar w:fldCharType="separate"/>
-      </w:r>
-      <w:r>
-        <w:rPr>
-          <w:rStyle w:val="a3"/>
-          <w:rFonts w:ascii="Times New Roman" w:hAnsi="Times New Roman" w:cs="Times New Roman"/>
-          <w:sz w:val="28"/>
-          <w:szCs w:val="28"/>
-          <w:lang w:val="en-US"/>
-        </w:rPr>
-        <w:t>3. Non-parametric estimation of conditional distributions, mathematical expectations and variances. </w:t>
-      </w:r>
-      <w:r>
-        <w:rPr>
-          <w:rStyle w:val="a3"/>
-          <w:rFonts w:ascii="Times New Roman" w:hAnsi="Times New Roman" w:cs="Times New Roman"/>
-          <w:sz w:val="28"/>
-          <w:szCs w:val="28"/>
-          <w:lang w:val="en-US"/>
-        </w:rPr>
-        <w:fldChar w:fldCharType="end"/>
-      </w:r>
-    </w:p>
-    <w:p>
-      <w:pPr>
-        <w:rPr>
-          <w:lang w:val="en-US"/>
-        </w:rPr>
-      </w:pPr>
-      <w:r>
-        <w:fldChar w:fldCharType="begin"/>
-      </w:r>
-      <w:r>
-        <w:rPr>
-          <w:lang w:val="en-US"/>
-        </w:rPr>
-        <w:instrText xml:space="preserve"> HYPERLINK \l "Step4" </w:instrText>
-      </w:r>
-      <w:r>
-        <w:fldChar w:fldCharType="separate"/>
-      </w:r>
-      <w:r>
-        <w:rPr>
-          <w:rStyle w:val="a3"/>
-          <w:rFonts w:ascii="Times New Roman" w:hAnsi="Times New Roman" w:cs="Times New Roman"/>
-          <w:sz w:val="28"/>
-          <w:szCs w:val="28"/>
-          <w:lang w:val="en-US"/>
-        </w:rPr>
-        <w:t>4. Estimation of pair correlation coefficients, confidence intervals for them and significance levels.</w:t>
-      </w:r>
-      <w:r>
-        <w:rPr>
-          <w:rStyle w:val="a3"/>
-          <w:rFonts w:ascii="Times New Roman" w:hAnsi="Times New Roman" w:cs="Times New Roman"/>
-          <w:sz w:val="28"/>
-          <w:szCs w:val="28"/>
-          <w:lang w:val="en-US"/>
-        </w:rPr>
-        <w:fldChar w:fldCharType="end"/>
-      </w:r>
-    </w:p>
-    <w:p>
-      <w:pPr>
-        <w:rPr>
-          <w:lang w:val="en-US"/>
-        </w:rPr>
-      </w:pPr>
-      <w:r>
-        <w:fldChar w:fldCharType="begin"/>
-      </w:r>
-      <w:r>
-        <w:rPr>
-          <w:lang w:val="en-US"/>
-        </w:rPr>
-        <w:instrText xml:space="preserve"> H</w:instrText>
-      </w:r>
-      <w:r>
-        <w:rPr>
-          <w:lang w:val="en-US"/>
-        </w:rPr>
-        <w:instrText xml:space="preserve">YPERLINK \l "Step5" </w:instrText>
-      </w:r>
-      <w:r>
-        <w:fldChar w:fldCharType="separate"/>
-      </w:r>
-      <w:r>
-        <w:rPr>
-          <w:rStyle w:val="a3"/>
-          <w:rFonts w:ascii="Times New Roman" w:hAnsi="Times New Roman" w:cs="Times New Roman"/>
-          <w:sz w:val="28"/>
-          <w:szCs w:val="28"/>
-          <w:lang w:val="en-US"/>
-        </w:rPr>
-        <w:t>5. Task formulation for regression, multivariate correlation.</w:t>
-      </w:r>
-      <w:r>
-        <w:rPr>
-          <w:rStyle w:val="a3"/>
-          <w:rFonts w:ascii="Times New Roman" w:hAnsi="Times New Roman" w:cs="Times New Roman"/>
-          <w:sz w:val="28"/>
-          <w:szCs w:val="28"/>
-          <w:lang w:val="en-US"/>
-        </w:rPr>
-        <w:fldChar w:fldCharType="end"/>
-      </w:r>
+      <w:hyperlink w:anchor="Step2" w:history="1">
+        <w:r>
+          <w:rPr>
+            <w:rStyle w:val="a3"/>
+            <w:rFonts w:ascii="Times New Roman" w:hAnsi="Times New Roman" w:cs="Times New Roman"/>
+            <w:sz w:val="28"/>
+            <w:szCs w:val="28"/>
+            <w:lang w:val="en-US"/>
+          </w:rPr>
+          <w:t>2. Estimation of multivariate mathematical expectation and variance.</w:t>
+        </w:r>
+      </w:hyperlink>
+    </w:p>
+    <w:p>
+      <w:pPr>
+        <w:rPr>
+          <w:lang w:val="en-US"/>
+        </w:rPr>
+      </w:pPr>
+      <w:hyperlink w:anchor="Step3" w:history="1">
+        <w:r>
+          <w:rPr>
+            <w:rStyle w:val="a3"/>
+            <w:rFonts w:ascii="Times New Roman" w:hAnsi="Times New Roman" w:cs="Times New Roman"/>
+            <w:sz w:val="28"/>
+            <w:szCs w:val="28"/>
+            <w:lang w:val="en-US"/>
+          </w:rPr>
+          <w:t>3. Non-parametric estimation of conditional distributions, mathematical expectations and variances. </w:t>
+        </w:r>
+      </w:hyperlink>
+    </w:p>
+    <w:p>
+      <w:pPr>
+        <w:rPr>
+          <w:lang w:val="en-US"/>
+        </w:rPr>
+      </w:pPr>
+      <w:hyperlink w:anchor="Step4" w:history="1">
+        <w:r>
+          <w:rPr>
+            <w:rStyle w:val="a3"/>
+            <w:rFonts w:ascii="Times New Roman" w:hAnsi="Times New Roman" w:cs="Times New Roman"/>
+            <w:sz w:val="28"/>
+            <w:szCs w:val="28"/>
+            <w:lang w:val="en-US"/>
+          </w:rPr>
+          <w:t>4. Estimation of pair correlation coefficients, confidence intervals for them and significance levels.</w:t>
+        </w:r>
+      </w:hyperlink>
+    </w:p>
+    <w:p>
+      <w:pPr>
+        <w:rPr>
+          <w:lang w:val="en-US"/>
+        </w:rPr>
+      </w:pPr>
+      <w:hyperlink w:anchor="Step5" w:history="1">
+        <w:r>
+          <w:rPr>
+            <w:rStyle w:val="a3"/>
+            <w:rFonts w:ascii="Times New Roman" w:hAnsi="Times New Roman" w:cs="Times New Roman"/>
+            <w:sz w:val="28"/>
+            <w:szCs w:val="28"/>
+            <w:lang w:val="en-US"/>
+          </w:rPr>
+          <w:t>5. Task formulation for regression, multivariate correlation.</w:t>
+        </w:r>
+      </w:hyperlink>
     </w:p>
     <w:p>
       <w:pPr>
@@ -719,40 +633,19 @@
         </w:rPr>
         <w:t xml:space="preserve"> at </w:t>
       </w:r>
-      <w:r>
-        <w:fldChar w:fldCharType="begin"/>
-      </w:r>
-      <w:r>
-        <w:rPr>
-          <w:lang w:val="en-US"/>
-        </w:rPr>
-        <w:instrText xml:space="preserve"> HYPERLINK "https://github.com/DmitryPogrebnoy/multivariate-data-analysis/blob/main/task2/task2.ipynb" </w:instrText>
-      </w:r>
-      <w:r>
-        <w:fldChar w:fldCharType="separate"/>
-      </w:r>
-      <w:r>
-        <w:rPr>
-          <w:rStyle w:val="a3"/>
-          <w:rFonts w:ascii="Times New Roman" w:hAnsi="Times New Roman" w:cs="Times New Roman"/>
-          <w:bCs/>
-          <w:sz w:val="28"/>
-          <w:szCs w:val="28"/>
-          <w:lang w:val="en-US"/>
-        </w:rPr>
-        <w:t>https://github.com/DmitryPogrebnoy/multivariate-data-analysis/blob/main/task2/task2.ipynb</w:t>
-      </w:r>
-      <w:r>
-        <w:rPr>
-          <w:rStyle w:val="a3"/>
-          <w:rFonts w:ascii="Times New Roman" w:hAnsi="Times New Roman" w:cs="Times New Roman"/>
-          <w:bCs/>
-          <w:sz w:val="28"/>
-          <w:szCs w:val="28"/>
-          <w:lang w:val="en-US"/>
-        </w:rPr>
-        <w:fldChar w:fldCharType="end"/>
-      </w:r>
+      <w:hyperlink r:id="rId5" w:history="1">
+        <w:r>
+          <w:rPr>
+            <w:rStyle w:val="a3"/>
+            <w:rFonts w:ascii="Times New Roman" w:hAnsi="Times New Roman" w:cs="Times New Roman"/>
+            <w:bCs/>
+            <w:sz w:val="28"/>
+            <w:szCs w:val="28"/>
+            <w:lang w:val="en-US"/>
+          </w:rPr>
+          <w:t>https://github.com/DmitryPogrebnoy/multivariate-data-analysis/blob/main/task2/task2.ipynb</w:t>
+        </w:r>
+      </w:hyperlink>
     </w:p>
     <w:p>
       <w:pPr>
@@ -2345,7 +2238,7 @@
         </w:rPr>
         <w:drawing>
           <wp:inline distT="0" distB="0" distL="0" distR="0">
-            <wp:extent cx="5940425" cy="2058120"/>
+            <wp:extent cx="6244980" cy="2163636"/>
             <wp:effectExtent l="0" t="0" r="0" b="0"/>
             <wp:docPr id="3" name="Рисунок 3" descr="C:\Users\pogre\AppData\Local\Microsoft\Windows\INetCache\Content.MSO\CD8824F2.tmp"/>
             <wp:cNvGraphicFramePr>
@@ -2361,7 +2254,7 @@
                     </pic:cNvPicPr>
                   </pic:nvPicPr>
                   <pic:blipFill>
-                    <a:blip r:embed="rId5">
+                    <a:blip r:embed="rId6">
                       <a:extLst>
                         <a:ext uri="{28A0092B-C50C-407E-A947-70E740481C1C}">
                           <a14:useLocalDpi xmlns:a14="http://schemas.microsoft.com/office/drawing/2010/main" val="0"/>
@@ -2376,7 +2269,7 @@
                   <pic:spPr bwMode="auto">
                     <a:xfrm>
                       <a:off x="0" y="0"/>
-                      <a:ext cx="5940425" cy="2058120"/>
+                      <a:ext cx="6257794" cy="2168075"/>
                     </a:xfrm>
                     <a:prstGeom prst="rect">
                       <a:avLst/>
@@ -2414,6 +2307,87 @@
           <w:lang w:eastAsia="ru-RU"/>
         </w:rPr>
         <w:lastRenderedPageBreak/>
+        <w:drawing>
+          <wp:inline distT="0" distB="0" distL="0" distR="0">
+            <wp:extent cx="6244980" cy="2163636"/>
+            <wp:effectExtent l="0" t="0" r="0" b="0"/>
+            <wp:docPr id="4" name="Рисунок 4" descr="C:\Users\pogre\AppData\Local\Microsoft\Windows\INetCache\Content.MSO\A6786549.tmp"/>
+            <wp:cNvGraphicFramePr>
+              <a:graphicFrameLocks xmlns:a="http://schemas.openxmlformats.org/drawingml/2006/main" noChangeAspect="1"/>
+            </wp:cNvGraphicFramePr>
+            <a:graphic xmlns:a="http://schemas.openxmlformats.org/drawingml/2006/main">
+              <a:graphicData uri="http://schemas.openxmlformats.org/drawingml/2006/picture">
+                <pic:pic xmlns:pic="http://schemas.openxmlformats.org/drawingml/2006/picture">
+                  <pic:nvPicPr>
+                    <pic:cNvPr id="0" name="Picture 1" descr="C:\Users\pogre\AppData\Local\Microsoft\Windows\INetCache\Content.MSO\A6786549.tmp"/>
+                    <pic:cNvPicPr>
+                      <a:picLocks noChangeAspect="1" noChangeArrowheads="1"/>
+                    </pic:cNvPicPr>
+                  </pic:nvPicPr>
+                  <pic:blipFill>
+                    <a:blip r:embed="rId7">
+                      <a:extLst>
+                        <a:ext uri="{28A0092B-C50C-407E-A947-70E740481C1C}">
+                          <a14:useLocalDpi xmlns:a14="http://schemas.microsoft.com/office/drawing/2010/main" val="0"/>
+                        </a:ext>
+                      </a:extLst>
+                    </a:blip>
+                    <a:srcRect/>
+                    <a:stretch>
+                      <a:fillRect/>
+                    </a:stretch>
+                  </pic:blipFill>
+                  <pic:spPr bwMode="auto">
+                    <a:xfrm>
+                      <a:off x="0" y="0"/>
+                      <a:ext cx="6252147" cy="2166119"/>
+                    </a:xfrm>
+                    <a:prstGeom prst="rect">
+                      <a:avLst/>
+                    </a:prstGeom>
+                    <a:noFill/>
+                    <a:ln>
+                      <a:noFill/>
+                    </a:ln>
+                  </pic:spPr>
+                </pic:pic>
+              </a:graphicData>
+            </a:graphic>
+          </wp:inline>
+        </w:drawing>
+      </w:r>
+    </w:p>
+    <w:p>
+      <w:pPr>
+        <w:jc w:val="both"/>
+        <w:rPr>
+          <w:rFonts w:ascii="Times New Roman" w:hAnsi="Times New Roman" w:cs="Times New Roman"/>
+          <w:bCs/>
+          <w:sz w:val="28"/>
+          <w:szCs w:val="28"/>
+          <w:lang w:val="en-US"/>
+        </w:rPr>
+      </w:pPr>
+    </w:p>
+    <w:p>
+      <w:pPr>
+        <w:jc w:val="both"/>
+        <w:rPr>
+          <w:rFonts w:ascii="Times New Roman" w:hAnsi="Times New Roman" w:cs="Times New Roman"/>
+          <w:bCs/>
+          <w:sz w:val="28"/>
+          <w:szCs w:val="28"/>
+          <w:lang w:val="en-US"/>
+        </w:rPr>
+      </w:pPr>
+      <w:r>
+        <w:rPr>
+          <w:bCs/>
+          <w:noProof/>
+          <w:sz w:val="28"/>
+          <w:szCs w:val="28"/>
+          <w:lang w:eastAsia="ru-RU"/>
+        </w:rPr>
         <w:drawing>
           <wp:inline distT="0" distB="0" distL="0" distR="0">
             <wp:extent cx="6031262" cy="6026716"/>
@@ -2432,7 +2406,7 @@
                     </pic:cNvPicPr>
                   </pic:nvPicPr>
                   <pic:blipFill>
-                    <a:blip r:embed="rId6" cstate="print">
+                    <a:blip r:embed="rId8" cstate="print">
                       <a:extLst>
                         <a:ext uri="{28A0092B-C50C-407E-A947-70E740481C1C}">
                           <a14:useLocalDpi xmlns:a14="http://schemas.microsoft.com/office/drawing/2010/main" val="0"/>
@@ -2514,7 +2488,7 @@
                     </pic:cNvPicPr>
                   </pic:nvPicPr>
                   <pic:blipFill>
-                    <a:blip r:embed="rId7" cstate="print">
+                    <a:blip r:embed="rId9" cstate="print">
                       <a:extLst>
                         <a:ext uri="{28A0092B-C50C-407E-A947-70E740481C1C}">
                           <a14:useLocalDpi xmlns:a14="http://schemas.microsoft.com/office/drawing/2010/main" val="0"/>
@@ -2660,7 +2634,7 @@
                     <pic:cNvPicPr/>
                   </pic:nvPicPr>
                   <pic:blipFill>
-                    <a:blip r:embed="rId8"/>
+                    <a:blip r:embed="rId10"/>
                     <a:stretch>
                       <a:fillRect/>
                     </a:stretch>
@@ -2759,7 +2733,7 @@
                     <pic:cNvPicPr/>
                   </pic:nvPicPr>
                   <pic:blipFill>
-                    <a:blip r:embed="rId9"/>
+                    <a:blip r:embed="rId11"/>
                     <a:stretch>
                       <a:fillRect/>
                     </a:stretch>
@@ -2846,7 +2820,7 @@
                     </pic:cNvPicPr>
                   </pic:nvPicPr>
                   <pic:blipFill>
-                    <a:blip r:embed="rId10">
+                    <a:blip r:embed="rId12">
                       <a:extLst>
                         <a:ext uri="{28A0092B-C50C-407E-A947-70E740481C1C}">
                           <a14:useLocalDpi xmlns:a14="http://schemas.microsoft.com/office/drawing/2010/main" val="0"/>
@@ -2911,7 +2885,7 @@
                     <pic:cNvPicPr/>
                   </pic:nvPicPr>
                   <pic:blipFill>
-                    <a:blip r:embed="rId11"/>
+                    <a:blip r:embed="rId13"/>
                     <a:stretch>
                       <a:fillRect/>
                     </a:stretch>
@@ -3036,7 +3010,7 @@
                     <pic:cNvPicPr/>
                   </pic:nvPicPr>
                   <pic:blipFill>
-                    <a:blip r:embed="rId12"/>
+                    <a:blip r:embed="rId14"/>
                     <a:stretch>
                       <a:fillRect/>
                     </a:stretch>
@@ -3323,7 +3297,7 @@
                     <pic:cNvPicPr/>
                   </pic:nvPicPr>
                   <pic:blipFill>
-                    <a:blip r:embed="rId13"/>
+                    <a:blip r:embed="rId15"/>
                     <a:stretch>
                       <a:fillRect/>
                     </a:stretch>
@@ -3554,7 +3528,7 @@
                     </pic:cNvPicPr>
                   </pic:nvPicPr>
                   <pic:blipFill>
-                    <a:blip r:embed="rId14">
+                    <a:blip r:embed="rId16">
                       <a:extLst>
                         <a:ext uri="{28A0092B-C50C-407E-A947-70E740481C1C}">
                           <a14:useLocalDpi xmlns:a14="http://schemas.microsoft.com/office/drawing/2010/main" val="0"/>
@@ -3793,7 +3767,7 @@
                     <pic:cNvPicPr/>
                   </pic:nvPicPr>
                   <pic:blipFill>
-                    <a:blip r:embed="rId15"/>
+                    <a:blip r:embed="rId17"/>
                     <a:stretch>
                       <a:fillRect/>
                     </a:stretch>
@@ -3948,184 +3922,6 @@
             <wp:extent cx="6233160" cy="531701"/>
             <wp:effectExtent l="0" t="0" r="0" b="0"/>
             <wp:docPr id="21" name="Рисунок 21"/>
-            <wp:cNvGraphicFramePr>
-              <a:graphicFrameLocks xmlns:a="http://schemas.openxmlformats.org/drawingml/2006/main" noChangeAspect="1"/>
-            </wp:cNvGraphicFramePr>
-            <a:graphic xmlns:a="http://schemas.openxmlformats.org/drawingml/2006/main">
-              <a:graphicData uri="http://schemas.openxmlformats.org/drawingml/2006/picture">
-                <pic:pic xmlns:pic="http://schemas.openxmlformats.org/drawingml/2006/picture">
-                  <pic:nvPicPr>
-                    <pic:cNvPr id="1" name=""/>
-                    <pic:cNvPicPr/>
-                  </pic:nvPicPr>
-                  <pic:blipFill>
-                    <a:blip r:embed="rId16"/>
-                    <a:stretch>
-                      <a:fillRect/>
-                    </a:stretch>
-                  </pic:blipFill>
-                  <pic:spPr>
-                    <a:xfrm>
-                      <a:off x="0" y="0"/>
-                      <a:ext cx="6388633" cy="544963"/>
-                    </a:xfrm>
-                    <a:prstGeom prst="rect">
-                      <a:avLst/>
-                    </a:prstGeom>
-                  </pic:spPr>
-                </pic:pic>
-              </a:graphicData>
-            </a:graphic>
-          </wp:inline>
-        </w:drawing>
-      </w:r>
-    </w:p>
-    <w:p>
-      <w:pPr>
-        <w:rPr>
-          <w:rFonts w:ascii="Times New Roman" w:hAnsi="Times New Roman" w:cs="Times New Roman"/>
-          <w:bCs/>
-          <w:sz w:val="28"/>
-          <w:szCs w:val="28"/>
-          <w:lang w:val="en-US"/>
-        </w:rPr>
-      </w:pPr>
-      <w:r>
-        <w:rPr>
-          <w:rFonts w:ascii="Times New Roman" w:hAnsi="Times New Roman" w:cs="Times New Roman"/>
-          <w:bCs/>
-          <w:sz w:val="28"/>
-          <w:szCs w:val="28"/>
-          <w:lang w:val="en-US"/>
-        </w:rPr>
-        <w:t xml:space="preserve">The density of residues </w:t>
-      </w:r>
-      <w:proofErr w:type="gramStart"/>
-      <w:r>
-        <w:rPr>
-          <w:rFonts w:ascii="Times New Roman" w:hAnsi="Times New Roman" w:cs="Times New Roman"/>
-          <w:bCs/>
-          <w:sz w:val="28"/>
-          <w:szCs w:val="28"/>
-          <w:lang w:val="en-US"/>
-        </w:rPr>
-        <w:t>is shown</w:t>
-      </w:r>
-      <w:proofErr w:type="gramEnd"/>
-      <w:r>
-        <w:rPr>
-          <w:rFonts w:ascii="Times New Roman" w:hAnsi="Times New Roman" w:cs="Times New Roman"/>
-          <w:bCs/>
-          <w:sz w:val="28"/>
-          <w:szCs w:val="28"/>
-          <w:lang w:val="en-US"/>
-        </w:rPr>
-        <w:t xml:space="preserve"> in the following graph.</w:t>
-      </w:r>
-    </w:p>
-    <w:p>
-      <w:pPr>
-        <w:rPr>
-          <w:rFonts w:ascii="Times New Roman" w:hAnsi="Times New Roman" w:cs="Times New Roman"/>
-          <w:bCs/>
-          <w:sz w:val="28"/>
-          <w:szCs w:val="28"/>
-          <w:lang w:val="en-US"/>
-        </w:rPr>
-      </w:pPr>
-      <w:r>
-        <w:rPr>
-          <w:noProof/>
-          <w:lang w:eastAsia="ru-RU"/>
-        </w:rPr>
-        <w:drawing>
-          <wp:inline distT="0" distB="0" distL="0" distR="0" wp14:anchorId="597C5B5D" wp14:editId="4ABCEB72">
-            <wp:extent cx="5940425" cy="3884295"/>
-            <wp:effectExtent l="0" t="0" r="0" b="0"/>
-            <wp:docPr id="22" name="Рисунок 22"/>
-            <wp:cNvGraphicFramePr>
-              <a:graphicFrameLocks xmlns:a="http://schemas.openxmlformats.org/drawingml/2006/main" noChangeAspect="1"/>
-            </wp:cNvGraphicFramePr>
-            <a:graphic xmlns:a="http://schemas.openxmlformats.org/drawingml/2006/main">
-              <a:graphicData uri="http://schemas.openxmlformats.org/drawingml/2006/picture">
-                <pic:pic xmlns:pic="http://schemas.openxmlformats.org/drawingml/2006/picture">
-                  <pic:nvPicPr>
-                    <pic:cNvPr id="1" name=""/>
-                    <pic:cNvPicPr/>
-                  </pic:nvPicPr>
-                  <pic:blipFill>
-                    <a:blip r:embed="rId17"/>
-                    <a:stretch>
-                      <a:fillRect/>
-                    </a:stretch>
-                  </pic:blipFill>
-                  <pic:spPr>
-                    <a:xfrm>
-                      <a:off x="0" y="0"/>
-                      <a:ext cx="5940425" cy="3884295"/>
-                    </a:xfrm>
-                    <a:prstGeom prst="rect">
-                      <a:avLst/>
-                    </a:prstGeom>
-                  </pic:spPr>
-                </pic:pic>
-              </a:graphicData>
-            </a:graphic>
-          </wp:inline>
-        </w:drawing>
-      </w:r>
-    </w:p>
-    <w:p>
-      <w:pPr>
-        <w:rPr>
-          <w:rFonts w:ascii="Times New Roman" w:hAnsi="Times New Roman" w:cs="Times New Roman"/>
-          <w:bCs/>
-          <w:sz w:val="28"/>
-          <w:szCs w:val="28"/>
-          <w:lang w:val="en-US"/>
-        </w:rPr>
-      </w:pPr>
-      <w:r>
-        <w:rPr>
-          <w:rFonts w:ascii="Times New Roman" w:hAnsi="Times New Roman" w:cs="Times New Roman"/>
-          <w:bCs/>
-          <w:sz w:val="28"/>
-          <w:szCs w:val="28"/>
-          <w:lang w:val="en-US"/>
-        </w:rPr>
-        <w:t>The residuals have the following metrics</w:t>
-      </w:r>
-      <w:r>
-        <w:rPr>
-          <w:rFonts w:ascii="Times New Roman" w:hAnsi="Times New Roman" w:cs="Times New Roman"/>
-          <w:bCs/>
-          <w:sz w:val="28"/>
-          <w:szCs w:val="28"/>
-          <w:lang w:val="en-US"/>
-        </w:rPr>
-        <w:t>.</w:t>
-      </w:r>
-    </w:p>
-    <w:p>
-      <w:pPr>
-        <w:rPr>
-          <w:rFonts w:ascii="Times New Roman" w:hAnsi="Times New Roman" w:cs="Times New Roman"/>
-          <w:bCs/>
-          <w:sz w:val="28"/>
-          <w:szCs w:val="28"/>
-          <w:lang w:val="en-US"/>
-        </w:rPr>
-      </w:pPr>
-      <w:r>
-        <w:rPr>
-          <w:noProof/>
-          <w:lang w:eastAsia="ru-RU"/>
-        </w:rPr>
-        <w:drawing>
-          <wp:inline distT="0" distB="0" distL="0" distR="0" wp14:anchorId="5A43F289" wp14:editId="79336A34">
-            <wp:extent cx="1912620" cy="1485616"/>
-            <wp:effectExtent l="0" t="0" r="0" b="0"/>
-            <wp:docPr id="23" name="Рисунок 23"/>
             <wp:cNvGraphicFramePr>
               <a:graphicFrameLocks xmlns:a="http://schemas.openxmlformats.org/drawingml/2006/main" noChangeAspect="1"/>
             </wp:cNvGraphicFramePr>
@@ -4145,7 +3941,7 @@
                   <pic:spPr>
                     <a:xfrm>
                       <a:off x="0" y="0"/>
-                      <a:ext cx="1926546" cy="1496433"/>
+                      <a:ext cx="6388633" cy="544963"/>
                     </a:xfrm>
                     <a:prstGeom prst="rect">
                       <a:avLst/>
@@ -4168,6 +3964,16 @@
           <w:lang w:val="en-US"/>
         </w:rPr>
       </w:pPr>
+      <w:r>
+        <w:rPr>
+          <w:rFonts w:ascii="Times New Roman" w:hAnsi="Times New Roman" w:cs="Times New Roman"/>
+          <w:bCs/>
+          <w:sz w:val="28"/>
+          <w:szCs w:val="28"/>
+          <w:lang w:val="en-US"/>
+        </w:rPr>
+        <w:t xml:space="preserve">The density of residues </w:t>
+      </w:r>
       <w:proofErr w:type="gramStart"/>
       <w:r>
         <w:rPr>
@@ -4177,7 +3983,7 @@
           <w:szCs w:val="28"/>
           <w:lang w:val="en-US"/>
         </w:rPr>
-        <w:t>Let's</w:t>
+        <w:t>is shown</w:t>
       </w:r>
       <w:proofErr w:type="gramEnd"/>
       <w:r>
@@ -4188,7 +3994,7 @@
           <w:szCs w:val="28"/>
           <w:lang w:val="en-US"/>
         </w:rPr>
-        <w:t xml:space="preserve"> apply the Anderson test to check the distribution of residuals for normality.</w:t>
+        <w:t xml:space="preserve"> in the following graph.</w:t>
       </w:r>
     </w:p>
     <w:p>
@@ -4207,10 +4013,10 @@
           <w:lang w:eastAsia="ru-RU"/>
         </w:rPr>
         <w:drawing>
-          <wp:inline distT="0" distB="0" distL="0" distR="0" wp14:anchorId="3EBE1BC4" wp14:editId="7E66D2AD">
-            <wp:extent cx="3962400" cy="1143000"/>
+          <wp:inline distT="0" distB="0" distL="0" distR="0" wp14:anchorId="597C5B5D" wp14:editId="4ABCEB72">
+            <wp:extent cx="5940425" cy="3884295"/>
             <wp:effectExtent l="0" t="0" r="0" b="0"/>
-            <wp:docPr id="24" name="Рисунок 24"/>
+            <wp:docPr id="22" name="Рисунок 22"/>
             <wp:cNvGraphicFramePr>
               <a:graphicFrameLocks xmlns:a="http://schemas.openxmlformats.org/drawingml/2006/main" noChangeAspect="1"/>
             </wp:cNvGraphicFramePr>
@@ -4230,6 +4036,174 @@
                   <pic:spPr>
                     <a:xfrm>
                       <a:off x="0" y="0"/>
+                      <a:ext cx="5940425" cy="3884295"/>
+                    </a:xfrm>
+                    <a:prstGeom prst="rect">
+                      <a:avLst/>
+                    </a:prstGeom>
+                  </pic:spPr>
+                </pic:pic>
+              </a:graphicData>
+            </a:graphic>
+          </wp:inline>
+        </w:drawing>
+      </w:r>
+    </w:p>
+    <w:p>
+      <w:pPr>
+        <w:rPr>
+          <w:rFonts w:ascii="Times New Roman" w:hAnsi="Times New Roman" w:cs="Times New Roman"/>
+          <w:bCs/>
+          <w:sz w:val="28"/>
+          <w:szCs w:val="28"/>
+          <w:lang w:val="en-US"/>
+        </w:rPr>
+      </w:pPr>
+      <w:r>
+        <w:rPr>
+          <w:rFonts w:ascii="Times New Roman" w:hAnsi="Times New Roman" w:cs="Times New Roman"/>
+          <w:bCs/>
+          <w:sz w:val="28"/>
+          <w:szCs w:val="28"/>
+          <w:lang w:val="en-US"/>
+        </w:rPr>
+        <w:t>The residuals have the following metrics</w:t>
+      </w:r>
+      <w:r>
+        <w:rPr>
+          <w:rFonts w:ascii="Times New Roman" w:hAnsi="Times New Roman" w:cs="Times New Roman"/>
+          <w:bCs/>
+          <w:sz w:val="28"/>
+          <w:szCs w:val="28"/>
+          <w:lang w:val="en-US"/>
+        </w:rPr>
+        <w:t>.</w:t>
+      </w:r>
+    </w:p>
+    <w:p>
+      <w:pPr>
+        <w:rPr>
+          <w:rFonts w:ascii="Times New Roman" w:hAnsi="Times New Roman" w:cs="Times New Roman"/>
+          <w:bCs/>
+          <w:sz w:val="28"/>
+          <w:szCs w:val="28"/>
+          <w:lang w:val="en-US"/>
+        </w:rPr>
+      </w:pPr>
+      <w:r>
+        <w:rPr>
+          <w:noProof/>
+          <w:lang w:eastAsia="ru-RU"/>
+        </w:rPr>
+        <w:drawing>
+          <wp:inline distT="0" distB="0" distL="0" distR="0" wp14:anchorId="5A43F289" wp14:editId="79336A34">
+            <wp:extent cx="1912620" cy="1485616"/>
+            <wp:effectExtent l="0" t="0" r="0" b="0"/>
+            <wp:docPr id="23" name="Рисунок 23"/>
+            <wp:cNvGraphicFramePr>
+              <a:graphicFrameLocks xmlns:a="http://schemas.openxmlformats.org/drawingml/2006/main" noChangeAspect="1"/>
+            </wp:cNvGraphicFramePr>
+            <a:graphic xmlns:a="http://schemas.openxmlformats.org/drawingml/2006/main">
+              <a:graphicData uri="http://schemas.openxmlformats.org/drawingml/2006/picture">
+                <pic:pic xmlns:pic="http://schemas.openxmlformats.org/drawingml/2006/picture">
+                  <pic:nvPicPr>
+                    <pic:cNvPr id="1" name=""/>
+                    <pic:cNvPicPr/>
+                  </pic:nvPicPr>
+                  <pic:blipFill>
+                    <a:blip r:embed="rId20"/>
+                    <a:stretch>
+                      <a:fillRect/>
+                    </a:stretch>
+                  </pic:blipFill>
+                  <pic:spPr>
+                    <a:xfrm>
+                      <a:off x="0" y="0"/>
+                      <a:ext cx="1926546" cy="1496433"/>
+                    </a:xfrm>
+                    <a:prstGeom prst="rect">
+                      <a:avLst/>
+                    </a:prstGeom>
+                  </pic:spPr>
+                </pic:pic>
+              </a:graphicData>
+            </a:graphic>
+          </wp:inline>
+        </w:drawing>
+      </w:r>
+    </w:p>
+    <w:p>
+      <w:pPr>
+        <w:rPr>
+          <w:rFonts w:ascii="Times New Roman" w:hAnsi="Times New Roman" w:cs="Times New Roman"/>
+          <w:bCs/>
+          <w:sz w:val="28"/>
+          <w:szCs w:val="28"/>
+          <w:lang w:val="en-US"/>
+        </w:rPr>
+      </w:pPr>
+      <w:proofErr w:type="gramStart"/>
+      <w:r>
+        <w:rPr>
+          <w:rFonts w:ascii="Times New Roman" w:hAnsi="Times New Roman" w:cs="Times New Roman"/>
+          <w:bCs/>
+          <w:sz w:val="28"/>
+          <w:szCs w:val="28"/>
+          <w:lang w:val="en-US"/>
+        </w:rPr>
+        <w:t>Let's</w:t>
+      </w:r>
+      <w:proofErr w:type="gramEnd"/>
+      <w:r>
+        <w:rPr>
+          <w:rFonts w:ascii="Times New Roman" w:hAnsi="Times New Roman" w:cs="Times New Roman"/>
+          <w:bCs/>
+          <w:sz w:val="28"/>
+          <w:szCs w:val="28"/>
+          <w:lang w:val="en-US"/>
+        </w:rPr>
+        <w:t xml:space="preserve"> apply the Anderson test to check the distribution of residuals for normality.</w:t>
+      </w:r>
+    </w:p>
+    <w:p>
+      <w:pPr>
+        <w:rPr>
+          <w:rFonts w:ascii="Times New Roman" w:hAnsi="Times New Roman" w:cs="Times New Roman"/>
+          <w:bCs/>
+          <w:sz w:val="28"/>
+          <w:szCs w:val="28"/>
+          <w:lang w:val="en-US"/>
+        </w:rPr>
+      </w:pPr>
+      <w:r>
+        <w:rPr>
+          <w:noProof/>
+          <w:lang w:eastAsia="ru-RU"/>
+        </w:rPr>
+        <w:drawing>
+          <wp:inline distT="0" distB="0" distL="0" distR="0" wp14:anchorId="3EBE1BC4" wp14:editId="7E66D2AD">
+            <wp:extent cx="3962400" cy="1143000"/>
+            <wp:effectExtent l="0" t="0" r="0" b="0"/>
+            <wp:docPr id="24" name="Рисунок 24"/>
+            <wp:cNvGraphicFramePr>
+              <a:graphicFrameLocks xmlns:a="http://schemas.openxmlformats.org/drawingml/2006/main" noChangeAspect="1"/>
+            </wp:cNvGraphicFramePr>
+            <a:graphic xmlns:a="http://schemas.openxmlformats.org/drawingml/2006/main">
+              <a:graphicData uri="http://schemas.openxmlformats.org/drawingml/2006/picture">
+                <pic:pic xmlns:pic="http://schemas.openxmlformats.org/drawingml/2006/picture">
+                  <pic:nvPicPr>
+                    <pic:cNvPr id="1" name=""/>
+                    <pic:cNvPicPr/>
+                  </pic:nvPicPr>
+                  <pic:blipFill>
+                    <a:blip r:embed="rId21"/>
+                    <a:stretch>
+                      <a:fillRect/>
+                    </a:stretch>
+                  </pic:blipFill>
+                  <pic:spPr>
+                    <a:xfrm>
+                      <a:off x="0" y="0"/>
                       <a:ext cx="3965059" cy="1143767"/>
                     </a:xfrm>
                     <a:prstGeom prst="rect">
@@ -4296,7 +4270,7 @@
                     <pic:cNvPicPr/>
                   </pic:nvPicPr>
                   <pic:blipFill>
-                    <a:blip r:embed="rId20"/>
+                    <a:blip r:embed="rId22"/>
                     <a:stretch>
                       <a:fillRect/>
                     </a:stretch>

</xml_diff>

<commit_message>
Task 2 - Fix comments v.4
</commit_message>
<xml_diff>
--- a/task2/Report_task2_PogrebnoyDA_ J132c.docx
+++ b/task2/Report_task2_PogrebnoyDA_ J132c.docx
@@ -2215,6 +2215,7 @@
         <w:t xml:space="preserve"> density function for MRV (or probability law in case of discrete MRV).</w:t>
       </w:r>
     </w:p>
+    <w:bookmarkEnd w:id="1"/>
     <w:p>
       <w:pPr>
         <w:jc w:val="both"/>
@@ -2226,8 +2227,6 @@
           <w:lang w:val="en-US"/>
         </w:rPr>
       </w:pPr>
-      <w:bookmarkStart w:id="2" w:name="_GoBack"/>
-      <w:bookmarkEnd w:id="1"/>
       <w:r>
         <w:rPr>
           <w:bCs/>
@@ -2285,7 +2284,6 @@
           </wp:inline>
         </w:drawing>
       </w:r>
-      <w:bookmarkEnd w:id="2"/>
     </w:p>
     <w:p>
       <w:pPr>
@@ -2298,6 +2296,30 @@
           <w:lang w:val="en-US"/>
         </w:rPr>
       </w:pPr>
+    </w:p>
+    <w:p>
+      <w:pPr>
+        <w:jc w:val="both"/>
+        <w:rPr>
+          <w:rFonts w:ascii="Times New Roman" w:hAnsi="Times New Roman" w:cs="Times New Roman"/>
+          <w:bCs/>
+          <w:sz w:val="28"/>
+          <w:szCs w:val="28"/>
+          <w:lang w:val="en-US"/>
+        </w:rPr>
+      </w:pPr>
+    </w:p>
+    <w:p>
+      <w:pPr>
+        <w:jc w:val="both"/>
+        <w:rPr>
+          <w:rFonts w:ascii="Times New Roman" w:hAnsi="Times New Roman" w:cs="Times New Roman"/>
+          <w:bCs/>
+          <w:sz w:val="28"/>
+          <w:szCs w:val="28"/>
+          <w:lang w:val="en-US"/>
+        </w:rPr>
+      </w:pPr>
       <w:r>
         <w:rPr>
           <w:bCs/>
@@ -2307,87 +2329,6 @@
           <w:lang w:eastAsia="ru-RU"/>
         </w:rPr>
         <w:lastRenderedPageBreak/>
-        <w:drawing>
-          <wp:inline distT="0" distB="0" distL="0" distR="0">
-            <wp:extent cx="6244980" cy="2163636"/>
-            <wp:effectExtent l="0" t="0" r="0" b="0"/>
-            <wp:docPr id="4" name="Рисунок 4" descr="C:\Users\pogre\AppData\Local\Microsoft\Windows\INetCache\Content.MSO\A6786549.tmp"/>
-            <wp:cNvGraphicFramePr>
-              <a:graphicFrameLocks xmlns:a="http://schemas.openxmlformats.org/drawingml/2006/main" noChangeAspect="1"/>
-            </wp:cNvGraphicFramePr>
-            <a:graphic xmlns:a="http://schemas.openxmlformats.org/drawingml/2006/main">
-              <a:graphicData uri="http://schemas.openxmlformats.org/drawingml/2006/picture">
-                <pic:pic xmlns:pic="http://schemas.openxmlformats.org/drawingml/2006/picture">
-                  <pic:nvPicPr>
-                    <pic:cNvPr id="0" name="Picture 1" descr="C:\Users\pogre\AppData\Local\Microsoft\Windows\INetCache\Content.MSO\A6786549.tmp"/>
-                    <pic:cNvPicPr>
-                      <a:picLocks noChangeAspect="1" noChangeArrowheads="1"/>
-                    </pic:cNvPicPr>
-                  </pic:nvPicPr>
-                  <pic:blipFill>
-                    <a:blip r:embed="rId7">
-                      <a:extLst>
-                        <a:ext uri="{28A0092B-C50C-407E-A947-70E740481C1C}">
-                          <a14:useLocalDpi xmlns:a14="http://schemas.microsoft.com/office/drawing/2010/main" val="0"/>
-                        </a:ext>
-                      </a:extLst>
-                    </a:blip>
-                    <a:srcRect/>
-                    <a:stretch>
-                      <a:fillRect/>
-                    </a:stretch>
-                  </pic:blipFill>
-                  <pic:spPr bwMode="auto">
-                    <a:xfrm>
-                      <a:off x="0" y="0"/>
-                      <a:ext cx="6252147" cy="2166119"/>
-                    </a:xfrm>
-                    <a:prstGeom prst="rect">
-                      <a:avLst/>
-                    </a:prstGeom>
-                    <a:noFill/>
-                    <a:ln>
-                      <a:noFill/>
-                    </a:ln>
-                  </pic:spPr>
-                </pic:pic>
-              </a:graphicData>
-            </a:graphic>
-          </wp:inline>
-        </w:drawing>
-      </w:r>
-    </w:p>
-    <w:p>
-      <w:pPr>
-        <w:jc w:val="both"/>
-        <w:rPr>
-          <w:rFonts w:ascii="Times New Roman" w:hAnsi="Times New Roman" w:cs="Times New Roman"/>
-          <w:bCs/>
-          <w:sz w:val="28"/>
-          <w:szCs w:val="28"/>
-          <w:lang w:val="en-US"/>
-        </w:rPr>
-      </w:pPr>
-    </w:p>
-    <w:p>
-      <w:pPr>
-        <w:jc w:val="both"/>
-        <w:rPr>
-          <w:rFonts w:ascii="Times New Roman" w:hAnsi="Times New Roman" w:cs="Times New Roman"/>
-          <w:bCs/>
-          <w:sz w:val="28"/>
-          <w:szCs w:val="28"/>
-          <w:lang w:val="en-US"/>
-        </w:rPr>
-      </w:pPr>
-      <w:r>
-        <w:rPr>
-          <w:bCs/>
-          <w:noProof/>
-          <w:sz w:val="28"/>
-          <w:szCs w:val="28"/>
-          <w:lang w:eastAsia="ru-RU"/>
-        </w:rPr>
         <w:drawing>
           <wp:inline distT="0" distB="0" distL="0" distR="0">
             <wp:extent cx="6031262" cy="6026716"/>
@@ -2406,7 +2347,7 @@
                     </pic:cNvPicPr>
                   </pic:nvPicPr>
                   <pic:blipFill>
-                    <a:blip r:embed="rId8" cstate="print">
+                    <a:blip r:embed="rId7" cstate="print">
                       <a:extLst>
                         <a:ext uri="{28A0092B-C50C-407E-A947-70E740481C1C}">
                           <a14:useLocalDpi xmlns:a14="http://schemas.microsoft.com/office/drawing/2010/main" val="0"/>
@@ -2461,64 +2402,78 @@
           <w:lang w:val="en-US"/>
         </w:rPr>
       </w:pPr>
-      <w:r>
-        <w:rPr>
-          <w:bCs/>
-          <w:noProof/>
-          <w:sz w:val="28"/>
-          <w:szCs w:val="28"/>
-          <w:lang w:eastAsia="ru-RU"/>
-        </w:rPr>
-        <w:lastRenderedPageBreak/>
-        <w:drawing>
-          <wp:inline distT="0" distB="0" distL="0" distR="0">
-            <wp:extent cx="6106049" cy="5829300"/>
-            <wp:effectExtent l="0" t="0" r="0" b="0"/>
-            <wp:docPr id="11" name="Рисунок 11" descr="C:\Users\pogre\AppData\Local\Microsoft\Windows\INetCache\Content.MSO\3D142B3C.tmp"/>
-            <wp:cNvGraphicFramePr>
-              <a:graphicFrameLocks xmlns:a="http://schemas.openxmlformats.org/drawingml/2006/main" noChangeAspect="1"/>
-            </wp:cNvGraphicFramePr>
-            <a:graphic xmlns:a="http://schemas.openxmlformats.org/drawingml/2006/main">
-              <a:graphicData uri="http://schemas.openxmlformats.org/drawingml/2006/picture">
-                <pic:pic xmlns:pic="http://schemas.openxmlformats.org/drawingml/2006/picture">
-                  <pic:nvPicPr>
-                    <pic:cNvPr id="0" name="Picture 3" descr="C:\Users\pogre\AppData\Local\Microsoft\Windows\INetCache\Content.MSO\3D142B3C.tmp"/>
-                    <pic:cNvPicPr>
-                      <a:picLocks noChangeAspect="1" noChangeArrowheads="1"/>
-                    </pic:cNvPicPr>
-                  </pic:nvPicPr>
-                  <pic:blipFill>
-                    <a:blip r:embed="rId9" cstate="print">
-                      <a:extLst>
-                        <a:ext uri="{28A0092B-C50C-407E-A947-70E740481C1C}">
-                          <a14:useLocalDpi xmlns:a14="http://schemas.microsoft.com/office/drawing/2010/main" val="0"/>
-                        </a:ext>
-                      </a:extLst>
-                    </a:blip>
-                    <a:srcRect/>
-                    <a:stretch>
-                      <a:fillRect/>
-                    </a:stretch>
-                  </pic:blipFill>
-                  <pic:spPr bwMode="auto">
-                    <a:xfrm>
-                      <a:off x="0" y="0"/>
-                      <a:ext cx="6113209" cy="5836135"/>
-                    </a:xfrm>
-                    <a:prstGeom prst="rect">
-                      <a:avLst/>
-                    </a:prstGeom>
-                    <a:noFill/>
-                    <a:ln>
-                      <a:noFill/>
-                    </a:ln>
-                  </pic:spPr>
-                </pic:pic>
-              </a:graphicData>
-            </a:graphic>
-          </wp:inline>
-        </w:drawing>
-      </w:r>
+    </w:p>
+    <w:p>
+      <w:pPr>
+        <w:jc w:val="both"/>
+        <w:rPr>
+          <w:rFonts w:ascii="Times New Roman" w:hAnsi="Times New Roman" w:cs="Times New Roman"/>
+          <w:bCs/>
+          <w:sz w:val="28"/>
+          <w:szCs w:val="28"/>
+          <w:lang w:val="en-US"/>
+        </w:rPr>
+      </w:pPr>
+    </w:p>
+    <w:p>
+      <w:pPr>
+        <w:jc w:val="both"/>
+        <w:rPr>
+          <w:rFonts w:ascii="Times New Roman" w:hAnsi="Times New Roman" w:cs="Times New Roman"/>
+          <w:bCs/>
+          <w:sz w:val="28"/>
+          <w:szCs w:val="28"/>
+          <w:lang w:val="en-US"/>
+        </w:rPr>
+      </w:pPr>
+    </w:p>
+    <w:p>
+      <w:pPr>
+        <w:jc w:val="both"/>
+        <w:rPr>
+          <w:rFonts w:ascii="Times New Roman" w:hAnsi="Times New Roman" w:cs="Times New Roman"/>
+          <w:bCs/>
+          <w:sz w:val="28"/>
+          <w:szCs w:val="28"/>
+          <w:lang w:val="en-US"/>
+        </w:rPr>
+      </w:pPr>
+    </w:p>
+    <w:p>
+      <w:pPr>
+        <w:jc w:val="both"/>
+        <w:rPr>
+          <w:rFonts w:ascii="Times New Roman" w:hAnsi="Times New Roman" w:cs="Times New Roman"/>
+          <w:bCs/>
+          <w:sz w:val="28"/>
+          <w:szCs w:val="28"/>
+          <w:lang w:val="en-US"/>
+        </w:rPr>
+      </w:pPr>
+    </w:p>
+    <w:p>
+      <w:pPr>
+        <w:jc w:val="both"/>
+        <w:rPr>
+          <w:rFonts w:ascii="Times New Roman" w:hAnsi="Times New Roman" w:cs="Times New Roman"/>
+          <w:bCs/>
+          <w:sz w:val="28"/>
+          <w:szCs w:val="28"/>
+          <w:lang w:val="en-US"/>
+        </w:rPr>
+      </w:pPr>
+    </w:p>
+    <w:p>
+      <w:pPr>
+        <w:jc w:val="both"/>
+        <w:rPr>
+          <w:rFonts w:ascii="Times New Roman" w:hAnsi="Times New Roman" w:cs="Times New Roman"/>
+          <w:bCs/>
+          <w:sz w:val="28"/>
+          <w:szCs w:val="28"/>
+          <w:lang w:val="en-US"/>
+        </w:rPr>
+      </w:pPr>
     </w:p>
     <w:p>
       <w:pPr>
@@ -2548,7 +2503,7 @@
           <w:lang w:val="en-US"/>
         </w:rPr>
       </w:pPr>
-      <w:bookmarkStart w:id="3" w:name="Step2"/>
+      <w:bookmarkStart w:id="2" w:name="Step2"/>
       <w:r>
         <w:rPr>
           <w:rFonts w:ascii="Times New Roman" w:hAnsi="Times New Roman" w:cs="Times New Roman"/>
@@ -2556,6 +2511,7 @@
           <w:szCs w:val="32"/>
           <w:lang w:val="en-US"/>
         </w:rPr>
+        <w:lastRenderedPageBreak/>
         <w:t xml:space="preserve">Estimation of </w:t>
       </w:r>
       <w:r>
@@ -2569,7 +2525,7 @@
         <w:t>multivariate mathematical expectation and variance</w:t>
       </w:r>
     </w:p>
-    <w:bookmarkEnd w:id="3"/>
+    <w:bookmarkEnd w:id="2"/>
     <w:p>
       <w:pPr>
         <w:jc w:val="both"/>
@@ -2634,7 +2590,7 @@
                     <pic:cNvPicPr/>
                   </pic:nvPicPr>
                   <pic:blipFill>
-                    <a:blip r:embed="rId10"/>
+                    <a:blip r:embed="rId8"/>
                     <a:stretch>
                       <a:fillRect/>
                     </a:stretch>
@@ -2654,30 +2610,8 @@
           </wp:inline>
         </w:drawing>
       </w:r>
-    </w:p>
-    <w:p>
-      <w:pPr>
-        <w:jc w:val="both"/>
-        <w:rPr>
-          <w:rFonts w:ascii="Times New Roman" w:hAnsi="Times New Roman" w:cs="Times New Roman"/>
-          <w:bCs/>
-          <w:sz w:val="28"/>
-          <w:szCs w:val="28"/>
-          <w:lang w:val="en-US"/>
-        </w:rPr>
-      </w:pPr>
-    </w:p>
-    <w:p>
-      <w:pPr>
-        <w:jc w:val="both"/>
-        <w:rPr>
-          <w:rFonts w:ascii="Times New Roman" w:hAnsi="Times New Roman" w:cs="Times New Roman"/>
-          <w:bCs/>
-          <w:sz w:val="28"/>
-          <w:szCs w:val="28"/>
-          <w:lang w:val="en-US"/>
-        </w:rPr>
-      </w:pPr>
+      <w:bookmarkStart w:id="3" w:name="_GoBack"/>
+      <w:bookmarkEnd w:id="3"/>
     </w:p>
     <w:p>
       <w:pPr>
@@ -2733,7 +2667,7 @@
                     <pic:cNvPicPr/>
                   </pic:nvPicPr>
                   <pic:blipFill>
-                    <a:blip r:embed="rId11"/>
+                    <a:blip r:embed="rId9"/>
                     <a:stretch>
                       <a:fillRect/>
                     </a:stretch>
@@ -2820,7 +2754,7 @@
                     </pic:cNvPicPr>
                   </pic:nvPicPr>
                   <pic:blipFill>
-                    <a:blip r:embed="rId12">
+                    <a:blip r:embed="rId10">
                       <a:extLst>
                         <a:ext uri="{28A0092B-C50C-407E-A947-70E740481C1C}">
                           <a14:useLocalDpi xmlns:a14="http://schemas.microsoft.com/office/drawing/2010/main" val="0"/>
@@ -2885,7 +2819,7 @@
                     <pic:cNvPicPr/>
                   </pic:nvPicPr>
                   <pic:blipFill>
-                    <a:blip r:embed="rId13"/>
+                    <a:blip r:embed="rId11"/>
                     <a:stretch>
                       <a:fillRect/>
                     </a:stretch>
@@ -3010,7 +2944,7 @@
                     <pic:cNvPicPr/>
                   </pic:nvPicPr>
                   <pic:blipFill>
-                    <a:blip r:embed="rId14"/>
+                    <a:blip r:embed="rId12"/>
                     <a:stretch>
                       <a:fillRect/>
                     </a:stretch>
@@ -3297,7 +3231,7 @@
                     <pic:cNvPicPr/>
                   </pic:nvPicPr>
                   <pic:blipFill>
-                    <a:blip r:embed="rId15"/>
+                    <a:blip r:embed="rId13"/>
                     <a:stretch>
                       <a:fillRect/>
                     </a:stretch>
@@ -3528,7 +3462,7 @@
                     </pic:cNvPicPr>
                   </pic:nvPicPr>
                   <pic:blipFill>
-                    <a:blip r:embed="rId16">
+                    <a:blip r:embed="rId14">
                       <a:extLst>
                         <a:ext uri="{28A0092B-C50C-407E-A947-70E740481C1C}">
                           <a14:useLocalDpi xmlns:a14="http://schemas.microsoft.com/office/drawing/2010/main" val="0"/>
@@ -3767,7 +3701,7 @@
                     <pic:cNvPicPr/>
                   </pic:nvPicPr>
                   <pic:blipFill>
-                    <a:blip r:embed="rId17"/>
+                    <a:blip r:embed="rId15"/>
                     <a:stretch>
                       <a:fillRect/>
                     </a:stretch>
@@ -3922,6 +3856,184 @@
             <wp:extent cx="6233160" cy="531701"/>
             <wp:effectExtent l="0" t="0" r="0" b="0"/>
             <wp:docPr id="21" name="Рисунок 21"/>
+            <wp:cNvGraphicFramePr>
+              <a:graphicFrameLocks xmlns:a="http://schemas.openxmlformats.org/drawingml/2006/main" noChangeAspect="1"/>
+            </wp:cNvGraphicFramePr>
+            <a:graphic xmlns:a="http://schemas.openxmlformats.org/drawingml/2006/main">
+              <a:graphicData uri="http://schemas.openxmlformats.org/drawingml/2006/picture">
+                <pic:pic xmlns:pic="http://schemas.openxmlformats.org/drawingml/2006/picture">
+                  <pic:nvPicPr>
+                    <pic:cNvPr id="1" name=""/>
+                    <pic:cNvPicPr/>
+                  </pic:nvPicPr>
+                  <pic:blipFill>
+                    <a:blip r:embed="rId16"/>
+                    <a:stretch>
+                      <a:fillRect/>
+                    </a:stretch>
+                  </pic:blipFill>
+                  <pic:spPr>
+                    <a:xfrm>
+                      <a:off x="0" y="0"/>
+                      <a:ext cx="6388633" cy="544963"/>
+                    </a:xfrm>
+                    <a:prstGeom prst="rect">
+                      <a:avLst/>
+                    </a:prstGeom>
+                  </pic:spPr>
+                </pic:pic>
+              </a:graphicData>
+            </a:graphic>
+          </wp:inline>
+        </w:drawing>
+      </w:r>
+    </w:p>
+    <w:p>
+      <w:pPr>
+        <w:rPr>
+          <w:rFonts w:ascii="Times New Roman" w:hAnsi="Times New Roman" w:cs="Times New Roman"/>
+          <w:bCs/>
+          <w:sz w:val="28"/>
+          <w:szCs w:val="28"/>
+          <w:lang w:val="en-US"/>
+        </w:rPr>
+      </w:pPr>
+      <w:r>
+        <w:rPr>
+          <w:rFonts w:ascii="Times New Roman" w:hAnsi="Times New Roman" w:cs="Times New Roman"/>
+          <w:bCs/>
+          <w:sz w:val="28"/>
+          <w:szCs w:val="28"/>
+          <w:lang w:val="en-US"/>
+        </w:rPr>
+        <w:t xml:space="preserve">The density of residues </w:t>
+      </w:r>
+      <w:proofErr w:type="gramStart"/>
+      <w:r>
+        <w:rPr>
+          <w:rFonts w:ascii="Times New Roman" w:hAnsi="Times New Roman" w:cs="Times New Roman"/>
+          <w:bCs/>
+          <w:sz w:val="28"/>
+          <w:szCs w:val="28"/>
+          <w:lang w:val="en-US"/>
+        </w:rPr>
+        <w:t>is shown</w:t>
+      </w:r>
+      <w:proofErr w:type="gramEnd"/>
+      <w:r>
+        <w:rPr>
+          <w:rFonts w:ascii="Times New Roman" w:hAnsi="Times New Roman" w:cs="Times New Roman"/>
+          <w:bCs/>
+          <w:sz w:val="28"/>
+          <w:szCs w:val="28"/>
+          <w:lang w:val="en-US"/>
+        </w:rPr>
+        <w:t xml:space="preserve"> in the following graph.</w:t>
+      </w:r>
+    </w:p>
+    <w:p>
+      <w:pPr>
+        <w:rPr>
+          <w:rFonts w:ascii="Times New Roman" w:hAnsi="Times New Roman" w:cs="Times New Roman"/>
+          <w:bCs/>
+          <w:sz w:val="28"/>
+          <w:szCs w:val="28"/>
+          <w:lang w:val="en-US"/>
+        </w:rPr>
+      </w:pPr>
+      <w:r>
+        <w:rPr>
+          <w:noProof/>
+          <w:lang w:eastAsia="ru-RU"/>
+        </w:rPr>
+        <w:drawing>
+          <wp:inline distT="0" distB="0" distL="0" distR="0" wp14:anchorId="597C5B5D" wp14:editId="4ABCEB72">
+            <wp:extent cx="5940425" cy="3884295"/>
+            <wp:effectExtent l="0" t="0" r="0" b="0"/>
+            <wp:docPr id="22" name="Рисунок 22"/>
+            <wp:cNvGraphicFramePr>
+              <a:graphicFrameLocks xmlns:a="http://schemas.openxmlformats.org/drawingml/2006/main" noChangeAspect="1"/>
+            </wp:cNvGraphicFramePr>
+            <a:graphic xmlns:a="http://schemas.openxmlformats.org/drawingml/2006/main">
+              <a:graphicData uri="http://schemas.openxmlformats.org/drawingml/2006/picture">
+                <pic:pic xmlns:pic="http://schemas.openxmlformats.org/drawingml/2006/picture">
+                  <pic:nvPicPr>
+                    <pic:cNvPr id="1" name=""/>
+                    <pic:cNvPicPr/>
+                  </pic:nvPicPr>
+                  <pic:blipFill>
+                    <a:blip r:embed="rId17"/>
+                    <a:stretch>
+                      <a:fillRect/>
+                    </a:stretch>
+                  </pic:blipFill>
+                  <pic:spPr>
+                    <a:xfrm>
+                      <a:off x="0" y="0"/>
+                      <a:ext cx="5940425" cy="3884295"/>
+                    </a:xfrm>
+                    <a:prstGeom prst="rect">
+                      <a:avLst/>
+                    </a:prstGeom>
+                  </pic:spPr>
+                </pic:pic>
+              </a:graphicData>
+            </a:graphic>
+          </wp:inline>
+        </w:drawing>
+      </w:r>
+    </w:p>
+    <w:p>
+      <w:pPr>
+        <w:rPr>
+          <w:rFonts w:ascii="Times New Roman" w:hAnsi="Times New Roman" w:cs="Times New Roman"/>
+          <w:bCs/>
+          <w:sz w:val="28"/>
+          <w:szCs w:val="28"/>
+          <w:lang w:val="en-US"/>
+        </w:rPr>
+      </w:pPr>
+      <w:r>
+        <w:rPr>
+          <w:rFonts w:ascii="Times New Roman" w:hAnsi="Times New Roman" w:cs="Times New Roman"/>
+          <w:bCs/>
+          <w:sz w:val="28"/>
+          <w:szCs w:val="28"/>
+          <w:lang w:val="en-US"/>
+        </w:rPr>
+        <w:t>The residuals have the following metrics</w:t>
+      </w:r>
+      <w:r>
+        <w:rPr>
+          <w:rFonts w:ascii="Times New Roman" w:hAnsi="Times New Roman" w:cs="Times New Roman"/>
+          <w:bCs/>
+          <w:sz w:val="28"/>
+          <w:szCs w:val="28"/>
+          <w:lang w:val="en-US"/>
+        </w:rPr>
+        <w:t>.</w:t>
+      </w:r>
+    </w:p>
+    <w:p>
+      <w:pPr>
+        <w:rPr>
+          <w:rFonts w:ascii="Times New Roman" w:hAnsi="Times New Roman" w:cs="Times New Roman"/>
+          <w:bCs/>
+          <w:sz w:val="28"/>
+          <w:szCs w:val="28"/>
+          <w:lang w:val="en-US"/>
+        </w:rPr>
+      </w:pPr>
+      <w:r>
+        <w:rPr>
+          <w:noProof/>
+          <w:lang w:eastAsia="ru-RU"/>
+        </w:rPr>
+        <w:drawing>
+          <wp:inline distT="0" distB="0" distL="0" distR="0" wp14:anchorId="5A43F289" wp14:editId="79336A34">
+            <wp:extent cx="1912620" cy="1485616"/>
+            <wp:effectExtent l="0" t="0" r="0" b="0"/>
+            <wp:docPr id="23" name="Рисунок 23"/>
             <wp:cNvGraphicFramePr>
               <a:graphicFrameLocks xmlns:a="http://schemas.openxmlformats.org/drawingml/2006/main" noChangeAspect="1"/>
             </wp:cNvGraphicFramePr>
@@ -3941,7 +4053,7 @@
                   <pic:spPr>
                     <a:xfrm>
                       <a:off x="0" y="0"/>
-                      <a:ext cx="6388633" cy="544963"/>
+                      <a:ext cx="1926546" cy="1496433"/>
                     </a:xfrm>
                     <a:prstGeom prst="rect">
                       <a:avLst/>
@@ -3964,16 +4076,6 @@
           <w:lang w:val="en-US"/>
         </w:rPr>
       </w:pPr>
-      <w:r>
-        <w:rPr>
-          <w:rFonts w:ascii="Times New Roman" w:hAnsi="Times New Roman" w:cs="Times New Roman"/>
-          <w:bCs/>
-          <w:sz w:val="28"/>
-          <w:szCs w:val="28"/>
-          <w:lang w:val="en-US"/>
-        </w:rPr>
-        <w:t xml:space="preserve">The density of residues </w:t>
-      </w:r>
       <w:proofErr w:type="gramStart"/>
       <w:r>
         <w:rPr>
@@ -3983,7 +4085,7 @@
           <w:szCs w:val="28"/>
           <w:lang w:val="en-US"/>
         </w:rPr>
-        <w:t>is shown</w:t>
+        <w:t>Let's</w:t>
       </w:r>
       <w:proofErr w:type="gramEnd"/>
       <w:r>
@@ -3994,7 +4096,7 @@
           <w:szCs w:val="28"/>
           <w:lang w:val="en-US"/>
         </w:rPr>
-        <w:t xml:space="preserve"> in the following graph.</w:t>
+        <w:t xml:space="preserve"> apply the Anderson test to check the distribution of residuals for normality.</w:t>
       </w:r>
     </w:p>
     <w:p>
@@ -4013,10 +4115,10 @@
           <w:lang w:eastAsia="ru-RU"/>
         </w:rPr>
         <w:drawing>
-          <wp:inline distT="0" distB="0" distL="0" distR="0" wp14:anchorId="597C5B5D" wp14:editId="4ABCEB72">
-            <wp:extent cx="5940425" cy="3884295"/>
+          <wp:inline distT="0" distB="0" distL="0" distR="0" wp14:anchorId="3EBE1BC4" wp14:editId="7E66D2AD">
+            <wp:extent cx="3962400" cy="1143000"/>
             <wp:effectExtent l="0" t="0" r="0" b="0"/>
-            <wp:docPr id="22" name="Рисунок 22"/>
+            <wp:docPr id="24" name="Рисунок 24"/>
             <wp:cNvGraphicFramePr>
               <a:graphicFrameLocks xmlns:a="http://schemas.openxmlformats.org/drawingml/2006/main" noChangeAspect="1"/>
             </wp:cNvGraphicFramePr>
@@ -4036,174 +4138,6 @@
                   <pic:spPr>
                     <a:xfrm>
                       <a:off x="0" y="0"/>
-                      <a:ext cx="5940425" cy="3884295"/>
-                    </a:xfrm>
-                    <a:prstGeom prst="rect">
-                      <a:avLst/>
-                    </a:prstGeom>
-                  </pic:spPr>
-                </pic:pic>
-              </a:graphicData>
-            </a:graphic>
-          </wp:inline>
-        </w:drawing>
-      </w:r>
-    </w:p>
-    <w:p>
-      <w:pPr>
-        <w:rPr>
-          <w:rFonts w:ascii="Times New Roman" w:hAnsi="Times New Roman" w:cs="Times New Roman"/>
-          <w:bCs/>
-          <w:sz w:val="28"/>
-          <w:szCs w:val="28"/>
-          <w:lang w:val="en-US"/>
-        </w:rPr>
-      </w:pPr>
-      <w:r>
-        <w:rPr>
-          <w:rFonts w:ascii="Times New Roman" w:hAnsi="Times New Roman" w:cs="Times New Roman"/>
-          <w:bCs/>
-          <w:sz w:val="28"/>
-          <w:szCs w:val="28"/>
-          <w:lang w:val="en-US"/>
-        </w:rPr>
-        <w:t>The residuals have the following metrics</w:t>
-      </w:r>
-      <w:r>
-        <w:rPr>
-          <w:rFonts w:ascii="Times New Roman" w:hAnsi="Times New Roman" w:cs="Times New Roman"/>
-          <w:bCs/>
-          <w:sz w:val="28"/>
-          <w:szCs w:val="28"/>
-          <w:lang w:val="en-US"/>
-        </w:rPr>
-        <w:t>.</w:t>
-      </w:r>
-    </w:p>
-    <w:p>
-      <w:pPr>
-        <w:rPr>
-          <w:rFonts w:ascii="Times New Roman" w:hAnsi="Times New Roman" w:cs="Times New Roman"/>
-          <w:bCs/>
-          <w:sz w:val="28"/>
-          <w:szCs w:val="28"/>
-          <w:lang w:val="en-US"/>
-        </w:rPr>
-      </w:pPr>
-      <w:r>
-        <w:rPr>
-          <w:noProof/>
-          <w:lang w:eastAsia="ru-RU"/>
-        </w:rPr>
-        <w:drawing>
-          <wp:inline distT="0" distB="0" distL="0" distR="0" wp14:anchorId="5A43F289" wp14:editId="79336A34">
-            <wp:extent cx="1912620" cy="1485616"/>
-            <wp:effectExtent l="0" t="0" r="0" b="0"/>
-            <wp:docPr id="23" name="Рисунок 23"/>
-            <wp:cNvGraphicFramePr>
-              <a:graphicFrameLocks xmlns:a="http://schemas.openxmlformats.org/drawingml/2006/main" noChangeAspect="1"/>
-            </wp:cNvGraphicFramePr>
-            <a:graphic xmlns:a="http://schemas.openxmlformats.org/drawingml/2006/main">
-              <a:graphicData uri="http://schemas.openxmlformats.org/drawingml/2006/picture">
-                <pic:pic xmlns:pic="http://schemas.openxmlformats.org/drawingml/2006/picture">
-                  <pic:nvPicPr>
-                    <pic:cNvPr id="1" name=""/>
-                    <pic:cNvPicPr/>
-                  </pic:nvPicPr>
-                  <pic:blipFill>
-                    <a:blip r:embed="rId20"/>
-                    <a:stretch>
-                      <a:fillRect/>
-                    </a:stretch>
-                  </pic:blipFill>
-                  <pic:spPr>
-                    <a:xfrm>
-                      <a:off x="0" y="0"/>
-                      <a:ext cx="1926546" cy="1496433"/>
-                    </a:xfrm>
-                    <a:prstGeom prst="rect">
-                      <a:avLst/>
-                    </a:prstGeom>
-                  </pic:spPr>
-                </pic:pic>
-              </a:graphicData>
-            </a:graphic>
-          </wp:inline>
-        </w:drawing>
-      </w:r>
-    </w:p>
-    <w:p>
-      <w:pPr>
-        <w:rPr>
-          <w:rFonts w:ascii="Times New Roman" w:hAnsi="Times New Roman" w:cs="Times New Roman"/>
-          <w:bCs/>
-          <w:sz w:val="28"/>
-          <w:szCs w:val="28"/>
-          <w:lang w:val="en-US"/>
-        </w:rPr>
-      </w:pPr>
-      <w:proofErr w:type="gramStart"/>
-      <w:r>
-        <w:rPr>
-          <w:rFonts w:ascii="Times New Roman" w:hAnsi="Times New Roman" w:cs="Times New Roman"/>
-          <w:bCs/>
-          <w:sz w:val="28"/>
-          <w:szCs w:val="28"/>
-          <w:lang w:val="en-US"/>
-        </w:rPr>
-        <w:t>Let's</w:t>
-      </w:r>
-      <w:proofErr w:type="gramEnd"/>
-      <w:r>
-        <w:rPr>
-          <w:rFonts w:ascii="Times New Roman" w:hAnsi="Times New Roman" w:cs="Times New Roman"/>
-          <w:bCs/>
-          <w:sz w:val="28"/>
-          <w:szCs w:val="28"/>
-          <w:lang w:val="en-US"/>
-        </w:rPr>
-        <w:t xml:space="preserve"> apply the Anderson test to check the distribution of residuals for normality.</w:t>
-      </w:r>
-    </w:p>
-    <w:p>
-      <w:pPr>
-        <w:rPr>
-          <w:rFonts w:ascii="Times New Roman" w:hAnsi="Times New Roman" w:cs="Times New Roman"/>
-          <w:bCs/>
-          <w:sz w:val="28"/>
-          <w:szCs w:val="28"/>
-          <w:lang w:val="en-US"/>
-        </w:rPr>
-      </w:pPr>
-      <w:r>
-        <w:rPr>
-          <w:noProof/>
-          <w:lang w:eastAsia="ru-RU"/>
-        </w:rPr>
-        <w:drawing>
-          <wp:inline distT="0" distB="0" distL="0" distR="0" wp14:anchorId="3EBE1BC4" wp14:editId="7E66D2AD">
-            <wp:extent cx="3962400" cy="1143000"/>
-            <wp:effectExtent l="0" t="0" r="0" b="0"/>
-            <wp:docPr id="24" name="Рисунок 24"/>
-            <wp:cNvGraphicFramePr>
-              <a:graphicFrameLocks xmlns:a="http://schemas.openxmlformats.org/drawingml/2006/main" noChangeAspect="1"/>
-            </wp:cNvGraphicFramePr>
-            <a:graphic xmlns:a="http://schemas.openxmlformats.org/drawingml/2006/main">
-              <a:graphicData uri="http://schemas.openxmlformats.org/drawingml/2006/picture">
-                <pic:pic xmlns:pic="http://schemas.openxmlformats.org/drawingml/2006/picture">
-                  <pic:nvPicPr>
-                    <pic:cNvPr id="1" name=""/>
-                    <pic:cNvPicPr/>
-                  </pic:nvPicPr>
-                  <pic:blipFill>
-                    <a:blip r:embed="rId21"/>
-                    <a:stretch>
-                      <a:fillRect/>
-                    </a:stretch>
-                  </pic:blipFill>
-                  <pic:spPr>
-                    <a:xfrm>
-                      <a:off x="0" y="0"/>
                       <a:ext cx="3965059" cy="1143767"/>
                     </a:xfrm>
                     <a:prstGeom prst="rect">
@@ -4270,7 +4204,7 @@
                     <pic:cNvPicPr/>
                   </pic:nvPicPr>
                   <pic:blipFill>
-                    <a:blip r:embed="rId22"/>
+                    <a:blip r:embed="rId20"/>
                     <a:stretch>
                       <a:fillRect/>
                     </a:stretch>

</xml_diff>